<commit_message>
add linear layers (model v2.0)
</commit_message>
<xml_diff>
--- a/BáoCáo.docx
+++ b/BáoCáo.docx
@@ -127,7 +127,7 @@
           <w:szCs w:val="26"/>
         </w:rPr>
         <w:drawing>
-          <wp:inline distT="0" distB="0" distL="0" distR="0" wp14:anchorId="5AC21931" wp14:editId="0558282F">
+          <wp:inline distT="0" distB="0" distL="0" distR="0" wp14:anchorId="5AC21931" wp14:editId="549FB398">
             <wp:extent cx="576000" cy="669600"/>
             <wp:effectExtent l="0" t="0" r="0" b="0"/>
             <wp:docPr id="1714356743" name="Picture 3"/>
@@ -1725,19 +1725,7 @@
           <w:rPr>
             <w:rStyle w:val="Hyperlink"/>
           </w:rPr>
-          <w:t>Introduction to Algori</w:t>
-        </w:r>
-        <w:r>
-          <w:rPr>
-            <w:rStyle w:val="Hyperlink"/>
-          </w:rPr>
-          <w:t>t</w:t>
-        </w:r>
-        <w:r>
-          <w:rPr>
-            <w:rStyle w:val="Hyperlink"/>
-          </w:rPr>
-          <w:t>hms</w:t>
+          <w:t>Introduction to Algorithms</w:t>
         </w:r>
       </w:hyperlink>
       <w:r>
@@ -2043,25 +2031,7 @@
           <w:rPr>
             <w:rStyle w:val="Hyperlink"/>
           </w:rPr>
-          <w:t>3Blue1Br</w:t>
-        </w:r>
-        <w:r>
-          <w:rPr>
-            <w:rStyle w:val="Hyperlink"/>
-          </w:rPr>
-          <w:t>o</w:t>
-        </w:r>
-        <w:r>
-          <w:rPr>
-            <w:rStyle w:val="Hyperlink"/>
-          </w:rPr>
-          <w:t>w</w:t>
-        </w:r>
-        <w:r>
-          <w:rPr>
-            <w:rStyle w:val="Hyperlink"/>
-          </w:rPr>
-          <w:t>n</w:t>
+          <w:t>3Blue1Brown</w:t>
         </w:r>
       </w:hyperlink>
       <w:r>
@@ -2290,13 +2260,7 @@
         <w:rPr>
           <w:bCs w:val="0"/>
         </w:rPr>
-        <w:t>t</w:t>
-      </w:r>
-      <w:r>
-        <w:rPr>
-          <w:bCs w:val="0"/>
-        </w:rPr>
-        <w:t>ự sinh dữ liệu</w:t>
+        <w:t>tự sinh dữ liệu</w:t>
       </w:r>
       <w:r>
         <w:t>, q</w:t>
@@ -2720,10 +2684,10 @@
           <w:b/>
           <w:bCs/>
         </w:rPr>
-        <w:t>Cây khung (Spanning Tree)</w:t>
-      </w:r>
-      <w:r>
-        <w:t xml:space="preserve"> bao phủ toàn bộ lưới.</w:t>
+        <w:t xml:space="preserve">Cây khung </w:t>
+      </w:r>
+      <w:r>
+        <w:t>bao phủ toàn bộ lưới.</w:t>
       </w:r>
     </w:p>
     <w:p>
@@ -3527,6 +3491,605 @@
     </w:p>
     <w:p>
       <w:pPr>
+        <w:pStyle w:val="Heading3"/>
+        <w:rPr>
+          <w:bCs/>
+          <w:szCs w:val="26"/>
+        </w:rPr>
+      </w:pPr>
+      <w:bookmarkStart w:id="83" w:name="_Toc179128971"/>
+      <w:bookmarkStart w:id="84" w:name="_Toc193712739"/>
+      <w:bookmarkStart w:id="85" w:name="_Toc193712811"/>
+      <w:r>
+        <w:rPr>
+          <w:bCs/>
+          <w:szCs w:val="26"/>
+          <w:lang w:val="vi-VN"/>
+        </w:rPr>
+        <w:lastRenderedPageBreak/>
+        <w:t>Cấu trúc dữ liệu đầu ra</w:t>
+      </w:r>
+      <w:bookmarkEnd w:id="83"/>
+      <w:bookmarkEnd w:id="84"/>
+      <w:bookmarkEnd w:id="85"/>
+    </w:p>
+    <w:p>
+      <w:pPr>
+        <w:pStyle w:val="DoanVB"/>
+      </w:pPr>
+      <w:r>
+        <w:rPr>
+          <w:b/>
+          <w:bCs w:val="0"/>
+        </w:rPr>
+        <w:t>Trạng thái kết thúc:</w:t>
+      </w:r>
+      <w:r>
+        <w:rPr>
+          <w:b/>
+          <w:bCs w:val="0"/>
+        </w:rPr>
+        <w:t xml:space="preserve"> </w:t>
+      </w:r>
+      <w:r>
+        <w:t>Thành công hoặc thất bại. Thành công khi tá</w:t>
+      </w:r>
+      <w:r>
+        <w:t>c tử</w:t>
+      </w:r>
+      <w:r>
+        <w:t xml:space="preserve"> di chuyển đến vị trí đích</w:t>
+      </w:r>
+      <w:r>
+        <w:t>. Thất bại</w:t>
+      </w:r>
+      <w:r>
+        <w:t xml:space="preserve"> khi t</w:t>
+      </w:r>
+      <w:r>
+        <w:t>ác tử không tìm thấy đích sau khi đã thực hiện hết số bước tối đa cho phép</w:t>
+      </w:r>
+      <w:r>
+        <w:t>.</w:t>
+      </w:r>
+    </w:p>
+    <w:p>
+      <w:pPr>
+        <w:pStyle w:val="Heading3"/>
+        <w:rPr>
+          <w:bCs/>
+          <w:szCs w:val="26"/>
+        </w:rPr>
+      </w:pPr>
+      <w:bookmarkStart w:id="86" w:name="_Toc179128975"/>
+      <w:bookmarkStart w:id="87" w:name="_Toc193712743"/>
+      <w:bookmarkStart w:id="88" w:name="_Toc193712815"/>
+      <w:r>
+        <w:rPr>
+          <w:bCs/>
+          <w:szCs w:val="26"/>
+          <w:lang w:val="vi-VN"/>
+        </w:rPr>
+        <w:t>Đánh giá mô hình</w:t>
+      </w:r>
+      <w:bookmarkEnd w:id="86"/>
+      <w:bookmarkEnd w:id="87"/>
+      <w:bookmarkEnd w:id="88"/>
+    </w:p>
+    <w:p>
+      <w:pPr>
+        <w:pStyle w:val="DoanVB"/>
+      </w:pPr>
+      <w:r>
+        <w:rPr>
+          <w:b/>
+          <w:bCs w:val="0"/>
+        </w:rPr>
+        <w:t>Tỉ lệ thành công:</w:t>
+      </w:r>
+      <w:r>
+        <w:rPr>
+          <w:b/>
+          <w:bCs w:val="0"/>
+        </w:rPr>
+        <w:t xml:space="preserve"> </w:t>
+      </w:r>
+      <w:r>
+        <w:t>Đây là chỉ số để đánh giá độ thông minh và khả năng tổng quát hóa của AI trên các mê cung mới lạ.</w:t>
+      </w:r>
+    </w:p>
+    <w:p>
+      <w:pPr>
+        <w:pStyle w:val="DoanVB"/>
+        <w:ind w:firstLine="0"/>
+      </w:pPr>
+    </w:p>
+    <w:p>
+      <w:pPr>
+        <w:pStyle w:val="DoanVB"/>
+        <w:ind w:firstLine="0"/>
+      </w:pPr>
+    </w:p>
+    <w:p>
+      <w:pPr>
+        <w:pStyle w:val="DoanVB"/>
+        <w:ind w:firstLine="0"/>
+      </w:pPr>
+    </w:p>
+    <w:p>
+      <w:pPr>
+        <w:pStyle w:val="DoanVB"/>
+        <w:ind w:firstLine="0"/>
+      </w:pPr>
+    </w:p>
+    <w:p>
+      <w:pPr>
+        <w:pStyle w:val="DoanVB"/>
+        <w:ind w:firstLine="0"/>
+      </w:pPr>
+    </w:p>
+    <w:p>
+      <w:pPr>
+        <w:pStyle w:val="DoanVB"/>
+        <w:ind w:firstLine="0"/>
+      </w:pPr>
+    </w:p>
+    <w:p>
+      <w:pPr>
+        <w:pStyle w:val="DoanVB"/>
+        <w:ind w:firstLine="0"/>
+      </w:pPr>
+    </w:p>
+    <w:p>
+      <w:pPr>
+        <w:pStyle w:val="DoanVB"/>
+        <w:ind w:firstLine="0"/>
+      </w:pPr>
+    </w:p>
+    <w:p>
+      <w:pPr>
+        <w:pStyle w:val="DoanVB"/>
+        <w:ind w:firstLine="0"/>
+      </w:pPr>
+    </w:p>
+    <w:p>
+      <w:pPr>
+        <w:pStyle w:val="DoanVB"/>
+        <w:ind w:firstLine="0"/>
+      </w:pPr>
+    </w:p>
+    <w:p>
+      <w:pPr>
+        <w:pStyle w:val="DoanVB"/>
+        <w:ind w:firstLine="0"/>
+      </w:pPr>
+    </w:p>
+    <w:p>
+      <w:pPr>
+        <w:pStyle w:val="DoanVB"/>
+        <w:ind w:firstLine="0"/>
+      </w:pPr>
+    </w:p>
+    <w:p>
+      <w:pPr>
+        <w:pStyle w:val="DoanVB"/>
+        <w:ind w:firstLine="0"/>
+      </w:pPr>
+    </w:p>
+    <w:p>
+      <w:pPr>
+        <w:pStyle w:val="DoanVB"/>
+        <w:ind w:firstLine="0"/>
+      </w:pPr>
+    </w:p>
+    <w:p>
+      <w:pPr>
+        <w:pStyle w:val="DoanVB"/>
+        <w:ind w:firstLine="0"/>
+      </w:pPr>
+    </w:p>
+    <w:p>
+      <w:pPr>
+        <w:pStyle w:val="DoanVB"/>
+        <w:ind w:firstLine="0"/>
+      </w:pPr>
+    </w:p>
+    <w:p>
+      <w:pPr>
+        <w:pStyle w:val="DoanVB"/>
+        <w:ind w:firstLine="0"/>
+      </w:pPr>
+    </w:p>
+    <w:p>
+      <w:pPr>
+        <w:pStyle w:val="DoanVB"/>
+        <w:ind w:firstLine="0"/>
+      </w:pPr>
+    </w:p>
+    <w:p>
+      <w:pPr>
+        <w:pStyle w:val="DoanVB"/>
+        <w:ind w:firstLine="0"/>
+      </w:pPr>
+    </w:p>
+    <w:p>
+      <w:pPr>
+        <w:pStyle w:val="DoanVB"/>
+        <w:ind w:firstLine="0"/>
+      </w:pPr>
+    </w:p>
+    <w:p>
+      <w:pPr>
+        <w:pStyle w:val="DoanVB"/>
+        <w:ind w:firstLine="0"/>
+      </w:pPr>
+    </w:p>
+    <w:p>
+      <w:pPr>
+        <w:pStyle w:val="DoanVB"/>
+        <w:ind w:firstLine="0"/>
+      </w:pPr>
+    </w:p>
+    <w:p>
+      <w:pPr>
+        <w:pStyle w:val="Heading1"/>
+      </w:pPr>
+      <w:bookmarkStart w:id="89" w:name="_Toc179128976"/>
+      <w:bookmarkStart w:id="90" w:name="_Toc193712744"/>
+      <w:bookmarkStart w:id="91" w:name="_Toc193712816"/>
+      <w:r>
+        <w:lastRenderedPageBreak/>
+        <w:t>Kiển Trúc Mô hình</w:t>
+      </w:r>
+      <w:bookmarkEnd w:id="89"/>
+      <w:bookmarkEnd w:id="90"/>
+      <w:bookmarkEnd w:id="91"/>
+      <w:r>
+        <w:t xml:space="preserve"> </w:t>
+      </w:r>
+    </w:p>
+    <w:p>
+      <w:pPr>
+        <w:pStyle w:val="Heading2"/>
+      </w:pPr>
+      <w:bookmarkStart w:id="92" w:name="_Toc179128977"/>
+      <w:bookmarkStart w:id="93" w:name="_Toc193712745"/>
+      <w:bookmarkStart w:id="94" w:name="_Toc193712817"/>
+      <w:r>
+        <w:t xml:space="preserve">Các </w:t>
+      </w:r>
+      <w:bookmarkEnd w:id="92"/>
+      <w:bookmarkEnd w:id="93"/>
+      <w:bookmarkEnd w:id="94"/>
+      <w:r>
+        <w:t>mô hình sử dụng thuật toán</w:t>
+      </w:r>
+    </w:p>
+    <w:p>
+      <w:pPr>
+        <w:pStyle w:val="Heading3"/>
+      </w:pPr>
+      <w:r>
+        <w:t xml:space="preserve">Thuật toán </w:t>
+      </w:r>
+      <w:r>
+        <w:t>Djisktra</w:t>
+      </w:r>
+    </w:p>
+    <w:p>
+      <w:pPr>
+        <w:pStyle w:val="DoanVB"/>
+      </w:pPr>
+      <w:r>
+        <w:t xml:space="preserve">Trong dự án này, thuật toán </w:t>
+      </w:r>
+      <w:r>
+        <w:rPr>
+          <w:b/>
+          <w:bCs w:val="0"/>
+        </w:rPr>
+        <w:t>Dijkstra</w:t>
+      </w:r>
+      <w:r>
+        <w:t xml:space="preserve"> được triển khai dưới dạng tìm kiếm theo chiều rộng (BFS) do đặc thù của mê cung lưới có trọng số các cạnh đồng nhất bằng 1.</w:t>
+      </w:r>
+    </w:p>
+    <w:p>
+      <w:pPr>
+        <w:pStyle w:val="DoanVB"/>
+        <w:rPr>
+          <w:rFonts w:cstheme="minorBidi"/>
+          <w:b/>
+        </w:rPr>
+      </w:pPr>
+      <w:r>
+        <w:t>Thuật toán sử dụng hàm đánh giá chỉ bao gồm chi phí từ điểm bắt đầu</w:t>
+      </w:r>
+      <w:r>
+        <w:t>.</w:t>
+      </w:r>
+      <w:r>
+        <w:rPr>
+          <w:rFonts w:cstheme="minorBidi"/>
+          <w:b/>
+        </w:rPr>
+        <w:t xml:space="preserve"> </w:t>
+      </w:r>
+    </w:p>
+    <w:p>
+      <w:pPr>
+        <w:pStyle w:val="DoanVB"/>
+      </w:pPr>
+      <w:r>
+        <w:rPr>
+          <w:b/>
+        </w:rPr>
+        <w:t>Cơ chế vận hành vật lý</w:t>
+      </w:r>
+      <w:r>
+        <w:rPr>
+          <w:bCs w:val="0"/>
+        </w:rPr>
+        <w:t>: t</w:t>
+      </w:r>
+      <w:r>
+        <w:t>rong mô phỏng của dự án, Dijkstra được triển khai dưới dạng di chuyển vật lý. Thay vì chỉ hiển thị kết quả cuối cùng, Agent phải thực hiện các bước di chuyển thực tế trên bản đồ</w:t>
+      </w:r>
+      <w:r>
+        <w:t>:</w:t>
+      </w:r>
+    </w:p>
+    <w:p>
+      <w:pPr>
+        <w:pStyle w:val="StyleTru"/>
+      </w:pPr>
+      <w:r>
+        <w:t>Thuật toán mở rộng tập các nút đã biết theo mọi hướng như một làn sóng lan tỏa từ tâm.</w:t>
+      </w:r>
+    </w:p>
+    <w:p>
+      <w:pPr>
+        <w:pStyle w:val="StyleTru"/>
+      </w:pPr>
+      <w:r>
+        <w:t>Để đảm bảo tính tối ưu, khi thuật toán muốn kiểm tra một nhánh mới có chi phí thấp hơn, Agent phải thực hiện quá trình quay lui vật lý về các nút giao cũ trước khi tiến vào nhánh mới. Điều này làm tăng tổng số bước đi thực tế nhưng đảm bảo tìm ra con đường ngắn nhất tuyệt đối.</w:t>
+      </w:r>
+    </w:p>
+    <w:p>
+      <w:pPr>
+        <w:keepNext/>
+        <w:jc w:val="center"/>
+      </w:pPr>
+      <w:r>
+        <w:drawing>
+          <wp:inline distT="0" distB="0" distL="0" distR="0" wp14:anchorId="3FDEC530" wp14:editId="18468636">
+            <wp:extent cx="4641422" cy="3943350"/>
+            <wp:effectExtent l="0" t="0" r="6985" b="0"/>
+            <wp:docPr id="963914186" name="Picture 10"/>
+            <wp:cNvGraphicFramePr>
+              <a:graphicFrameLocks xmlns:a="http://schemas.openxmlformats.org/drawingml/2006/main" noChangeAspect="1"/>
+            </wp:cNvGraphicFramePr>
+            <a:graphic xmlns:a="http://schemas.openxmlformats.org/drawingml/2006/main">
+              <a:graphicData uri="http://schemas.openxmlformats.org/drawingml/2006/picture">
+                <pic:pic xmlns:pic="http://schemas.openxmlformats.org/drawingml/2006/picture">
+                  <pic:nvPicPr>
+                    <pic:cNvPr id="0" name="Picture 20"/>
+                    <pic:cNvPicPr>
+                      <a:picLocks noChangeAspect="1" noChangeArrowheads="1"/>
+                    </pic:cNvPicPr>
+                  </pic:nvPicPr>
+                  <pic:blipFill>
+                    <a:blip r:embed="rId16" cstate="print">
+                      <a:extLst>
+                        <a:ext uri="{28A0092B-C50C-407E-A947-70E740481C1C}">
+                          <a14:useLocalDpi xmlns:a14="http://schemas.microsoft.com/office/drawing/2010/main" val="0"/>
+                        </a:ext>
+                      </a:extLst>
+                    </a:blip>
+                    <a:srcRect/>
+                    <a:stretch>
+                      <a:fillRect/>
+                    </a:stretch>
+                  </pic:blipFill>
+                  <pic:spPr bwMode="auto">
+                    <a:xfrm>
+                      <a:off x="0" y="0"/>
+                      <a:ext cx="4740231" cy="4027298"/>
+                    </a:xfrm>
+                    <a:prstGeom prst="rect">
+                      <a:avLst/>
+                    </a:prstGeom>
+                    <a:noFill/>
+                    <a:ln>
+                      <a:noFill/>
+                    </a:ln>
+                  </pic:spPr>
+                </pic:pic>
+              </a:graphicData>
+            </a:graphic>
+          </wp:inline>
+        </w:drawing>
+      </w:r>
+    </w:p>
+    <w:p>
+      <w:pPr>
+        <w:pStyle w:val="Caption"/>
+      </w:pPr>
+      <w:r>
+        <w:t xml:space="preserve">Hình </w:t>
+      </w:r>
+      <w:r>
+        <w:fldChar w:fldCharType="begin"/>
+      </w:r>
+      <w:r>
+        <w:instrText xml:space="preserve"> STYLEREF 1 \s </w:instrText>
+      </w:r>
+      <w:r>
+        <w:fldChar w:fldCharType="separate"/>
+      </w:r>
+      <w:r>
+        <w:rPr>
+          <w:noProof/>
+        </w:rPr>
+        <w:t>4</w:t>
+      </w:r>
+      <w:r>
+        <w:fldChar w:fldCharType="end"/>
+      </w:r>
+      <w:r>
+        <w:t>.</w:t>
+      </w:r>
+      <w:r>
+        <w:fldChar w:fldCharType="begin"/>
+      </w:r>
+      <w:r>
+        <w:instrText xml:space="preserve"> SEQ Hình \* ARABIC \s 1 </w:instrText>
+      </w:r>
+      <w:r>
+        <w:fldChar w:fldCharType="separate"/>
+      </w:r>
+      <w:r>
+        <w:rPr>
+          <w:noProof/>
+        </w:rPr>
+        <w:t>1</w:t>
+      </w:r>
+      <w:r>
+        <w:fldChar w:fldCharType="end"/>
+      </w:r>
+      <w:r>
+        <w:t xml:space="preserve"> Ví dụ đơn giản về thuật toán </w:t>
+      </w:r>
+      <w:r>
+        <w:rPr>
+          <w:noProof/>
+        </w:rPr>
+        <w:t>Dijkstra</w:t>
+      </w:r>
+    </w:p>
+    <w:p>
+      <w:pPr>
+        <w:pStyle w:val="Heading3"/>
+      </w:pPr>
+      <w:r>
+        <w:lastRenderedPageBreak/>
+        <w:t xml:space="preserve">Thuật toán </w:t>
+      </w:r>
+      <w:r>
+        <w:t xml:space="preserve">Depth-First Search </w:t>
+      </w:r>
+      <w:r>
+        <w:t>–</w:t>
+      </w:r>
+      <w:r>
+        <w:t xml:space="preserve"> DFS</w:t>
+      </w:r>
+    </w:p>
+    <w:p>
+      <w:pPr>
+        <w:pStyle w:val="DoanVB"/>
+      </w:pPr>
+      <w:r>
+        <w:rPr>
+          <w:b/>
+          <w:bCs w:val="0"/>
+        </w:rPr>
+        <w:t>DFS</w:t>
+      </w:r>
+      <w:r>
+        <w:t xml:space="preserve"> được nhóm sử dụng để minh họa cho phương pháp tìm kiếm ưu tiên chiều sâu, thường dẫn đến những đường đi dài hơn nhưng tốn ít bộ nhớ hơn cho việc lưu trữ các nút biên.</w:t>
+      </w:r>
+    </w:p>
+    <w:p>
+      <w:pPr>
+        <w:pStyle w:val="DoanVB"/>
+      </w:pPr>
+      <w:r>
+        <w:t xml:space="preserve">Logic triển khai trong </w:t>
+      </w:r>
+      <w:r>
+        <w:t xml:space="preserve">code: </w:t>
+      </w:r>
+      <w:r>
+        <w:t xml:space="preserve">Sử dụng một list đóng vai trò như một ngăn xếp với cơ chế </w:t>
+      </w:r>
+      <w:r>
+        <w:rPr>
+          <w:b/>
+        </w:rPr>
+        <w:t>LIFO</w:t>
+      </w:r>
+      <w:r>
+        <w:t xml:space="preserve"> (</w:t>
+      </w:r>
+      <w:r>
+        <w:t>Last in – First out</w:t>
+      </w:r>
+      <w:r>
+        <w:t>)</w:t>
+      </w:r>
+      <w:r>
+        <w:t xml:space="preserve">, sau đó dùng </w:t>
+      </w:r>
+      <w:r>
+        <w:t>‘</w:t>
+      </w:r>
+      <w:r>
+        <w:t>pop()</w:t>
+      </w:r>
+      <w:r>
+        <w:t>’</w:t>
+      </w:r>
+      <w:r>
+        <w:t xml:space="preserve"> để lấy ra phần tử cuối cùng vừa được thêm vào. Điều này khiến thuật toán luôn đâm sâu vào một nhánh cho đến khi chạm tường hoặc ngõ cụt mới bắt đầu quay lui.</w:t>
+      </w:r>
+    </w:p>
+    <w:p>
+      <w:pPr>
+        <w:pStyle w:val="DoanVB"/>
+      </w:pPr>
+    </w:p>
+    <w:p/>
+    <w:p/>
+    <w:p>
+      <w:pPr>
+        <w:pStyle w:val="DoanVB"/>
+      </w:pPr>
+    </w:p>
+    <w:p>
+      <w:pPr>
+        <w:pStyle w:val="DoanVB"/>
+      </w:pPr>
+    </w:p>
+    <w:p>
+      <w:pPr>
+        <w:pStyle w:val="DoanVB"/>
+      </w:pPr>
+    </w:p>
+    <w:p>
+      <w:pPr>
+        <w:pStyle w:val="DoanVB"/>
+      </w:pPr>
+    </w:p>
+    <w:p>
+      <w:pPr>
+        <w:pStyle w:val="DoanVB"/>
+        <w:ind w:firstLine="0"/>
+      </w:pPr>
+    </w:p>
+    <w:p>
+      <w:pPr>
+        <w:pStyle w:val="DoanVB"/>
+      </w:pPr>
+    </w:p>
+    <w:p>
+      <w:pPr>
+        <w:pStyle w:val="DoanVB"/>
+      </w:pPr>
+    </w:p>
+    <w:p/>
+    <w:p>
+      <w:pPr>
         <w:pStyle w:val="DoanVB"/>
       </w:pPr>
     </w:p>
@@ -3547,7 +4110,7 @@
       </w:pPr>
     </w:p>
     <w:sectPr>
-      <w:footerReference w:type="default" r:id="rId16"/>
+      <w:footerReference w:type="default" r:id="rId17"/>
       <w:pgSz w:w="11907" w:h="16840" w:code="9"/>
       <w:pgMar w:top="1134" w:right="851" w:bottom="1134" w:left="1701" w:header="567" w:footer="567" w:gutter="0"/>
       <w:pgNumType w:start="1"/>
@@ -6388,6 +6951,155 @@
     </w:lvl>
   </w:abstractNum>
   <w:abstractNum w:abstractNumId="20" w15:restartNumberingAfterBreak="0">
+    <w:nsid w:val="288816D0"/>
+    <w:multiLevelType w:val="multilevel"/>
+    <w:tmpl w:val="B9A6A732"/>
+    <w:lvl w:ilvl="0">
+      <w:start w:val="1"/>
+      <w:numFmt w:val="bullet"/>
+      <w:lvlText w:val=""/>
+      <w:lvlJc w:val="left"/>
+      <w:pPr>
+        <w:tabs>
+          <w:tab w:val="num" w:pos="720"/>
+        </w:tabs>
+        <w:ind w:left="720" w:hanging="360"/>
+      </w:pPr>
+      <w:rPr>
+        <w:rFonts w:ascii="Symbol" w:hAnsi="Symbol" w:hint="default"/>
+        <w:sz w:val="20"/>
+      </w:rPr>
+    </w:lvl>
+    <w:lvl w:ilvl="1" w:tentative="1">
+      <w:start w:val="1"/>
+      <w:numFmt w:val="bullet"/>
+      <w:lvlText w:val="o"/>
+      <w:lvlJc w:val="left"/>
+      <w:pPr>
+        <w:tabs>
+          <w:tab w:val="num" w:pos="1440"/>
+        </w:tabs>
+        <w:ind w:left="1440" w:hanging="360"/>
+      </w:pPr>
+      <w:rPr>
+        <w:rFonts w:ascii="Courier New" w:hAnsi="Courier New" w:hint="default"/>
+        <w:sz w:val="20"/>
+      </w:rPr>
+    </w:lvl>
+    <w:lvl w:ilvl="2" w:tentative="1">
+      <w:start w:val="1"/>
+      <w:numFmt w:val="bullet"/>
+      <w:lvlText w:val=""/>
+      <w:lvlJc w:val="left"/>
+      <w:pPr>
+        <w:tabs>
+          <w:tab w:val="num" w:pos="2160"/>
+        </w:tabs>
+        <w:ind w:left="2160" w:hanging="360"/>
+      </w:pPr>
+      <w:rPr>
+        <w:rFonts w:ascii="Wingdings" w:hAnsi="Wingdings" w:hint="default"/>
+        <w:sz w:val="20"/>
+      </w:rPr>
+    </w:lvl>
+    <w:lvl w:ilvl="3" w:tentative="1">
+      <w:start w:val="1"/>
+      <w:numFmt w:val="bullet"/>
+      <w:lvlText w:val=""/>
+      <w:lvlJc w:val="left"/>
+      <w:pPr>
+        <w:tabs>
+          <w:tab w:val="num" w:pos="2880"/>
+        </w:tabs>
+        <w:ind w:left="2880" w:hanging="360"/>
+      </w:pPr>
+      <w:rPr>
+        <w:rFonts w:ascii="Wingdings" w:hAnsi="Wingdings" w:hint="default"/>
+        <w:sz w:val="20"/>
+      </w:rPr>
+    </w:lvl>
+    <w:lvl w:ilvl="4" w:tentative="1">
+      <w:start w:val="1"/>
+      <w:numFmt w:val="bullet"/>
+      <w:lvlText w:val=""/>
+      <w:lvlJc w:val="left"/>
+      <w:pPr>
+        <w:tabs>
+          <w:tab w:val="num" w:pos="3600"/>
+        </w:tabs>
+        <w:ind w:left="3600" w:hanging="360"/>
+      </w:pPr>
+      <w:rPr>
+        <w:rFonts w:ascii="Wingdings" w:hAnsi="Wingdings" w:hint="default"/>
+        <w:sz w:val="20"/>
+      </w:rPr>
+    </w:lvl>
+    <w:lvl w:ilvl="5" w:tentative="1">
+      <w:start w:val="1"/>
+      <w:numFmt w:val="bullet"/>
+      <w:lvlText w:val=""/>
+      <w:lvlJc w:val="left"/>
+      <w:pPr>
+        <w:tabs>
+          <w:tab w:val="num" w:pos="4320"/>
+        </w:tabs>
+        <w:ind w:left="4320" w:hanging="360"/>
+      </w:pPr>
+      <w:rPr>
+        <w:rFonts w:ascii="Wingdings" w:hAnsi="Wingdings" w:hint="default"/>
+        <w:sz w:val="20"/>
+      </w:rPr>
+    </w:lvl>
+    <w:lvl w:ilvl="6" w:tentative="1">
+      <w:start w:val="1"/>
+      <w:numFmt w:val="bullet"/>
+      <w:lvlText w:val=""/>
+      <w:lvlJc w:val="left"/>
+      <w:pPr>
+        <w:tabs>
+          <w:tab w:val="num" w:pos="5040"/>
+        </w:tabs>
+        <w:ind w:left="5040" w:hanging="360"/>
+      </w:pPr>
+      <w:rPr>
+        <w:rFonts w:ascii="Wingdings" w:hAnsi="Wingdings" w:hint="default"/>
+        <w:sz w:val="20"/>
+      </w:rPr>
+    </w:lvl>
+    <w:lvl w:ilvl="7" w:tentative="1">
+      <w:start w:val="1"/>
+      <w:numFmt w:val="bullet"/>
+      <w:lvlText w:val=""/>
+      <w:lvlJc w:val="left"/>
+      <w:pPr>
+        <w:tabs>
+          <w:tab w:val="num" w:pos="5760"/>
+        </w:tabs>
+        <w:ind w:left="5760" w:hanging="360"/>
+      </w:pPr>
+      <w:rPr>
+        <w:rFonts w:ascii="Wingdings" w:hAnsi="Wingdings" w:hint="default"/>
+        <w:sz w:val="20"/>
+      </w:rPr>
+    </w:lvl>
+    <w:lvl w:ilvl="8" w:tentative="1">
+      <w:start w:val="1"/>
+      <w:numFmt w:val="bullet"/>
+      <w:lvlText w:val=""/>
+      <w:lvlJc w:val="left"/>
+      <w:pPr>
+        <w:tabs>
+          <w:tab w:val="num" w:pos="6480"/>
+        </w:tabs>
+        <w:ind w:left="6480" w:hanging="360"/>
+      </w:pPr>
+      <w:rPr>
+        <w:rFonts w:ascii="Wingdings" w:hAnsi="Wingdings" w:hint="default"/>
+        <w:sz w:val="20"/>
+      </w:rPr>
+    </w:lvl>
+  </w:abstractNum>
+  <w:abstractNum w:abstractNumId="21" w15:restartNumberingAfterBreak="0">
     <w:nsid w:val="296678C2"/>
     <w:multiLevelType w:val="multilevel"/>
     <w:tmpl w:val="F0BACE82"/>
@@ -6536,7 +7248,7 @@
       </w:rPr>
     </w:lvl>
   </w:abstractNum>
-  <w:abstractNum w:abstractNumId="21" w15:restartNumberingAfterBreak="0">
+  <w:abstractNum w:abstractNumId="22" w15:restartNumberingAfterBreak="0">
     <w:nsid w:val="2B312899"/>
     <w:multiLevelType w:val="hybridMultilevel"/>
     <w:tmpl w:val="EDA68E0C"/>
@@ -6625,7 +7337,7 @@
       </w:pPr>
     </w:lvl>
   </w:abstractNum>
-  <w:abstractNum w:abstractNumId="22" w15:restartNumberingAfterBreak="0">
+  <w:abstractNum w:abstractNumId="23" w15:restartNumberingAfterBreak="0">
     <w:nsid w:val="2F8407CF"/>
     <w:multiLevelType w:val="multilevel"/>
     <w:tmpl w:val="886C0908"/>
@@ -6774,7 +7486,7 @@
       </w:rPr>
     </w:lvl>
   </w:abstractNum>
-  <w:abstractNum w:abstractNumId="23" w15:restartNumberingAfterBreak="0">
+  <w:abstractNum w:abstractNumId="24" w15:restartNumberingAfterBreak="0">
     <w:nsid w:val="31B52A5E"/>
     <w:multiLevelType w:val="multilevel"/>
     <w:tmpl w:val="4B602386"/>
@@ -6923,7 +7635,7 @@
       </w:rPr>
     </w:lvl>
   </w:abstractNum>
-  <w:abstractNum w:abstractNumId="24" w15:restartNumberingAfterBreak="0">
+  <w:abstractNum w:abstractNumId="25" w15:restartNumberingAfterBreak="0">
     <w:nsid w:val="342C3F90"/>
     <w:multiLevelType w:val="hybridMultilevel"/>
     <w:tmpl w:val="E72C244A"/>
@@ -7012,7 +7724,7 @@
       </w:pPr>
     </w:lvl>
   </w:abstractNum>
-  <w:abstractNum w:abstractNumId="25" w15:restartNumberingAfterBreak="0">
+  <w:abstractNum w:abstractNumId="26" w15:restartNumberingAfterBreak="0">
     <w:nsid w:val="3652335C"/>
     <w:multiLevelType w:val="hybridMultilevel"/>
     <w:tmpl w:val="B6763F6E"/>
@@ -7129,7 +7841,7 @@
       </w:rPr>
     </w:lvl>
   </w:abstractNum>
-  <w:abstractNum w:abstractNumId="26" w15:restartNumberingAfterBreak="0">
+  <w:abstractNum w:abstractNumId="27" w15:restartNumberingAfterBreak="0">
     <w:nsid w:val="38636921"/>
     <w:multiLevelType w:val="multilevel"/>
     <w:tmpl w:val="D39EE642"/>
@@ -7278,7 +7990,7 @@
       </w:rPr>
     </w:lvl>
   </w:abstractNum>
-  <w:abstractNum w:abstractNumId="27" w15:restartNumberingAfterBreak="0">
+  <w:abstractNum w:abstractNumId="28" w15:restartNumberingAfterBreak="0">
     <w:nsid w:val="39221BFB"/>
     <w:multiLevelType w:val="hybridMultilevel"/>
     <w:tmpl w:val="F738CC76"/>
@@ -7395,7 +8107,7 @@
       </w:rPr>
     </w:lvl>
   </w:abstractNum>
-  <w:abstractNum w:abstractNumId="28" w15:restartNumberingAfterBreak="0">
+  <w:abstractNum w:abstractNumId="29" w15:restartNumberingAfterBreak="0">
     <w:nsid w:val="416D2E62"/>
     <w:multiLevelType w:val="hybridMultilevel"/>
     <w:tmpl w:val="2F26282C"/>
@@ -7481,7 +8193,7 @@
       </w:pPr>
     </w:lvl>
   </w:abstractNum>
-  <w:abstractNum w:abstractNumId="29" w15:restartNumberingAfterBreak="0">
+  <w:abstractNum w:abstractNumId="30" w15:restartNumberingAfterBreak="0">
     <w:nsid w:val="41EB2505"/>
     <w:multiLevelType w:val="multilevel"/>
     <w:tmpl w:val="C20A9B78"/>
@@ -7630,7 +8342,7 @@
       </w:rPr>
     </w:lvl>
   </w:abstractNum>
-  <w:abstractNum w:abstractNumId="30" w15:restartNumberingAfterBreak="0">
+  <w:abstractNum w:abstractNumId="31" w15:restartNumberingAfterBreak="0">
     <w:nsid w:val="45C01F63"/>
     <w:multiLevelType w:val="hybridMultilevel"/>
     <w:tmpl w:val="A83A591C"/>
@@ -7742,7 +8454,7 @@
       </w:rPr>
     </w:lvl>
   </w:abstractNum>
-  <w:abstractNum w:abstractNumId="31" w15:restartNumberingAfterBreak="0">
+  <w:abstractNum w:abstractNumId="32" w15:restartNumberingAfterBreak="0">
     <w:nsid w:val="46DE0752"/>
     <w:multiLevelType w:val="hybridMultilevel"/>
     <w:tmpl w:val="EA544B2A"/>
@@ -7856,7 +8568,7 @@
       </w:rPr>
     </w:lvl>
   </w:abstractNum>
-  <w:abstractNum w:abstractNumId="32" w15:restartNumberingAfterBreak="0">
+  <w:abstractNum w:abstractNumId="33" w15:restartNumberingAfterBreak="0">
     <w:nsid w:val="48A704FD"/>
     <w:multiLevelType w:val="multilevel"/>
     <w:tmpl w:val="39C47680"/>
@@ -7969,7 +8681,7 @@
       </w:rPr>
     </w:lvl>
   </w:abstractNum>
-  <w:abstractNum w:abstractNumId="33" w15:restartNumberingAfterBreak="0">
+  <w:abstractNum w:abstractNumId="34" w15:restartNumberingAfterBreak="0">
     <w:nsid w:val="4A5B4824"/>
     <w:multiLevelType w:val="multilevel"/>
     <w:tmpl w:val="A1EEC900"/>
@@ -8118,7 +8830,7 @@
       </w:rPr>
     </w:lvl>
   </w:abstractNum>
-  <w:abstractNum w:abstractNumId="34" w15:restartNumberingAfterBreak="0">
+  <w:abstractNum w:abstractNumId="35" w15:restartNumberingAfterBreak="0">
     <w:nsid w:val="4B8D33BD"/>
     <w:multiLevelType w:val="multilevel"/>
     <w:tmpl w:val="327C21CA"/>
@@ -8267,7 +8979,7 @@
       </w:rPr>
     </w:lvl>
   </w:abstractNum>
-  <w:abstractNum w:abstractNumId="35" w15:restartNumberingAfterBreak="0">
+  <w:abstractNum w:abstractNumId="36" w15:restartNumberingAfterBreak="0">
     <w:nsid w:val="4C257B73"/>
     <w:multiLevelType w:val="hybridMultilevel"/>
     <w:tmpl w:val="B49E95C6"/>
@@ -8381,7 +9093,7 @@
       </w:rPr>
     </w:lvl>
   </w:abstractNum>
-  <w:abstractNum w:abstractNumId="36" w15:restartNumberingAfterBreak="0">
+  <w:abstractNum w:abstractNumId="37" w15:restartNumberingAfterBreak="0">
     <w:nsid w:val="4DAE522C"/>
     <w:multiLevelType w:val="hybridMultilevel"/>
     <w:tmpl w:val="F08E091A"/>
@@ -8470,7 +9182,7 @@
       </w:pPr>
     </w:lvl>
   </w:abstractNum>
-  <w:abstractNum w:abstractNumId="37" w15:restartNumberingAfterBreak="0">
+  <w:abstractNum w:abstractNumId="38" w15:restartNumberingAfterBreak="0">
     <w:nsid w:val="51073BBD"/>
     <w:multiLevelType w:val="hybridMultilevel"/>
     <w:tmpl w:val="E572D118"/>
@@ -8582,7 +9294,7 @@
       </w:rPr>
     </w:lvl>
   </w:abstractNum>
-  <w:abstractNum w:abstractNumId="38" w15:restartNumberingAfterBreak="0">
+  <w:abstractNum w:abstractNumId="39" w15:restartNumberingAfterBreak="0">
     <w:nsid w:val="5119635A"/>
     <w:multiLevelType w:val="multilevel"/>
     <w:tmpl w:val="60061B0C"/>
@@ -8731,7 +9443,7 @@
       </w:rPr>
     </w:lvl>
   </w:abstractNum>
-  <w:abstractNum w:abstractNumId="39" w15:restartNumberingAfterBreak="0">
+  <w:abstractNum w:abstractNumId="40" w15:restartNumberingAfterBreak="0">
     <w:nsid w:val="51CC4A17"/>
     <w:multiLevelType w:val="hybridMultilevel"/>
     <w:tmpl w:val="F3F46656"/>
@@ -8845,7 +9557,7 @@
       </w:rPr>
     </w:lvl>
   </w:abstractNum>
-  <w:abstractNum w:abstractNumId="40" w15:restartNumberingAfterBreak="0">
+  <w:abstractNum w:abstractNumId="41" w15:restartNumberingAfterBreak="0">
     <w:nsid w:val="53B46564"/>
     <w:multiLevelType w:val="hybridMultilevel"/>
     <w:tmpl w:val="3300D652"/>
@@ -8934,7 +9646,7 @@
       </w:pPr>
     </w:lvl>
   </w:abstractNum>
-  <w:abstractNum w:abstractNumId="41" w15:restartNumberingAfterBreak="0">
+  <w:abstractNum w:abstractNumId="42" w15:restartNumberingAfterBreak="0">
     <w:nsid w:val="53C56323"/>
     <w:multiLevelType w:val="multilevel"/>
     <w:tmpl w:val="206ADEB2"/>
@@ -9083,7 +9795,7 @@
       </w:rPr>
     </w:lvl>
   </w:abstractNum>
-  <w:abstractNum w:abstractNumId="42" w15:restartNumberingAfterBreak="0">
+  <w:abstractNum w:abstractNumId="43" w15:restartNumberingAfterBreak="0">
     <w:nsid w:val="53FF3248"/>
     <w:multiLevelType w:val="multilevel"/>
     <w:tmpl w:val="6462A06A"/>
@@ -9196,7 +9908,7 @@
       </w:rPr>
     </w:lvl>
   </w:abstractNum>
-  <w:abstractNum w:abstractNumId="43" w15:restartNumberingAfterBreak="0">
+  <w:abstractNum w:abstractNumId="44" w15:restartNumberingAfterBreak="0">
     <w:nsid w:val="567F1D8B"/>
     <w:multiLevelType w:val="hybridMultilevel"/>
     <w:tmpl w:val="5366F806"/>
@@ -9309,7 +10021,7 @@
       </w:rPr>
     </w:lvl>
   </w:abstractNum>
-  <w:abstractNum w:abstractNumId="44" w15:restartNumberingAfterBreak="0">
+  <w:abstractNum w:abstractNumId="45" w15:restartNumberingAfterBreak="0">
     <w:nsid w:val="5BE77FE3"/>
     <w:multiLevelType w:val="hybridMultilevel"/>
     <w:tmpl w:val="B4BC0352"/>
@@ -9398,7 +10110,7 @@
       </w:pPr>
     </w:lvl>
   </w:abstractNum>
-  <w:abstractNum w:abstractNumId="45" w15:restartNumberingAfterBreak="0">
+  <w:abstractNum w:abstractNumId="46" w15:restartNumberingAfterBreak="0">
     <w:nsid w:val="61373C7D"/>
     <w:multiLevelType w:val="multilevel"/>
     <w:tmpl w:val="842889C8"/>
@@ -9547,7 +10259,7 @@
       </w:rPr>
     </w:lvl>
   </w:abstractNum>
-  <w:abstractNum w:abstractNumId="46" w15:restartNumberingAfterBreak="0">
+  <w:abstractNum w:abstractNumId="47" w15:restartNumberingAfterBreak="0">
     <w:nsid w:val="61C80C99"/>
     <w:multiLevelType w:val="hybridMultilevel"/>
     <w:tmpl w:val="1D9426B0"/>
@@ -9664,7 +10376,7 @@
       </w:rPr>
     </w:lvl>
   </w:abstractNum>
-  <w:abstractNum w:abstractNumId="47" w15:restartNumberingAfterBreak="0">
+  <w:abstractNum w:abstractNumId="48" w15:restartNumberingAfterBreak="0">
     <w:nsid w:val="63700A59"/>
     <w:multiLevelType w:val="multilevel"/>
     <w:tmpl w:val="330A5246"/>
@@ -9813,7 +10525,7 @@
       </w:rPr>
     </w:lvl>
   </w:abstractNum>
-  <w:abstractNum w:abstractNumId="48" w15:restartNumberingAfterBreak="0">
+  <w:abstractNum w:abstractNumId="49" w15:restartNumberingAfterBreak="0">
     <w:nsid w:val="657C24C0"/>
     <w:multiLevelType w:val="multilevel"/>
     <w:tmpl w:val="1E540250"/>
@@ -9962,7 +10674,7 @@
       </w:rPr>
     </w:lvl>
   </w:abstractNum>
-  <w:abstractNum w:abstractNumId="49" w15:restartNumberingAfterBreak="0">
+  <w:abstractNum w:abstractNumId="50" w15:restartNumberingAfterBreak="0">
     <w:nsid w:val="68461A58"/>
     <w:multiLevelType w:val="multilevel"/>
     <w:tmpl w:val="CE08BFDE"/>
@@ -10111,7 +10823,7 @@
       </w:rPr>
     </w:lvl>
   </w:abstractNum>
-  <w:abstractNum w:abstractNumId="50" w15:restartNumberingAfterBreak="0">
+  <w:abstractNum w:abstractNumId="51" w15:restartNumberingAfterBreak="0">
     <w:nsid w:val="69BE667A"/>
     <w:multiLevelType w:val="multilevel"/>
     <w:tmpl w:val="2060845E"/>
@@ -10260,7 +10972,7 @@
       </w:rPr>
     </w:lvl>
   </w:abstractNum>
-  <w:abstractNum w:abstractNumId="51" w15:restartNumberingAfterBreak="0">
+  <w:abstractNum w:abstractNumId="52" w15:restartNumberingAfterBreak="0">
     <w:nsid w:val="6B8C1876"/>
     <w:multiLevelType w:val="hybridMultilevel"/>
     <w:tmpl w:val="822C48BE"/>
@@ -10349,7 +11061,7 @@
       </w:pPr>
     </w:lvl>
   </w:abstractNum>
-  <w:abstractNum w:abstractNumId="52" w15:restartNumberingAfterBreak="0">
+  <w:abstractNum w:abstractNumId="53" w15:restartNumberingAfterBreak="0">
     <w:nsid w:val="6E981930"/>
     <w:multiLevelType w:val="multilevel"/>
     <w:tmpl w:val="7DF6A5F0"/>
@@ -10498,7 +11210,7 @@
       </w:rPr>
     </w:lvl>
   </w:abstractNum>
-  <w:abstractNum w:abstractNumId="53" w15:restartNumberingAfterBreak="0">
+  <w:abstractNum w:abstractNumId="54" w15:restartNumberingAfterBreak="0">
     <w:nsid w:val="732819FC"/>
     <w:multiLevelType w:val="hybridMultilevel"/>
     <w:tmpl w:val="A6E09412"/>
@@ -10587,7 +11299,7 @@
       </w:pPr>
     </w:lvl>
   </w:abstractNum>
-  <w:abstractNum w:abstractNumId="54" w15:restartNumberingAfterBreak="0">
+  <w:abstractNum w:abstractNumId="55" w15:restartNumberingAfterBreak="0">
     <w:nsid w:val="748A2D40"/>
     <w:multiLevelType w:val="hybridMultilevel"/>
     <w:tmpl w:val="0B4EE8E0"/>
@@ -10676,7 +11388,7 @@
       </w:pPr>
     </w:lvl>
   </w:abstractNum>
-  <w:abstractNum w:abstractNumId="55" w15:restartNumberingAfterBreak="0">
+  <w:abstractNum w:abstractNumId="56" w15:restartNumberingAfterBreak="0">
     <w:nsid w:val="75A51C63"/>
     <w:multiLevelType w:val="multilevel"/>
     <w:tmpl w:val="77B6EC18"/>
@@ -10789,7 +11501,7 @@
       </w:rPr>
     </w:lvl>
   </w:abstractNum>
-  <w:abstractNum w:abstractNumId="56" w15:restartNumberingAfterBreak="0">
+  <w:abstractNum w:abstractNumId="57" w15:restartNumberingAfterBreak="0">
     <w:nsid w:val="7A5B379E"/>
     <w:multiLevelType w:val="hybridMultilevel"/>
     <w:tmpl w:val="1D7EF3FE"/>
@@ -10879,7 +11591,7 @@
     </w:lvl>
   </w:abstractNum>
   <w:num w:numId="1" w16cid:durableId="1930500669">
-    <w:abstractNumId w:val="55"/>
+    <w:abstractNumId w:val="56"/>
   </w:num>
   <w:num w:numId="2" w16cid:durableId="1003433555">
     <w:abstractNumId w:val="6"/>
@@ -10900,7 +11612,7 @@
     <w:abstractNumId w:val="1"/>
   </w:num>
   <w:num w:numId="8" w16cid:durableId="763691157">
-    <w:abstractNumId w:val="45"/>
+    <w:abstractNumId w:val="46"/>
   </w:num>
   <w:num w:numId="9" w16cid:durableId="1395809552">
     <w:abstractNumId w:val="0"/>
@@ -10909,7 +11621,7 @@
     <w:abstractNumId w:val="3"/>
   </w:num>
   <w:num w:numId="11" w16cid:durableId="1754202732">
-    <w:abstractNumId w:val="47"/>
+    <w:abstractNumId w:val="48"/>
   </w:num>
   <w:num w:numId="12" w16cid:durableId="1498380235">
     <w:abstractNumId w:val="13"/>
@@ -10918,100 +11630,100 @@
     <w:abstractNumId w:val="18"/>
   </w:num>
   <w:num w:numId="14" w16cid:durableId="577639896">
-    <w:abstractNumId w:val="51"/>
+    <w:abstractNumId w:val="52"/>
   </w:num>
   <w:num w:numId="15" w16cid:durableId="859009987">
+    <w:abstractNumId w:val="45"/>
+  </w:num>
+  <w:num w:numId="16" w16cid:durableId="2114980746">
     <w:abstractNumId w:val="44"/>
   </w:num>
-  <w:num w:numId="16" w16cid:durableId="2114980746">
+  <w:num w:numId="17" w16cid:durableId="1689212262">
+    <w:abstractNumId w:val="40"/>
+  </w:num>
+  <w:num w:numId="18" w16cid:durableId="1358047089">
+    <w:abstractNumId w:val="36"/>
+  </w:num>
+  <w:num w:numId="19" w16cid:durableId="1646276709">
+    <w:abstractNumId w:val="32"/>
+  </w:num>
+  <w:num w:numId="20" w16cid:durableId="1313216186">
+    <w:abstractNumId w:val="41"/>
+  </w:num>
+  <w:num w:numId="21" w16cid:durableId="111949580">
+    <w:abstractNumId w:val="25"/>
+  </w:num>
+  <w:num w:numId="22" w16cid:durableId="982152880">
     <w:abstractNumId w:val="43"/>
   </w:num>
-  <w:num w:numId="17" w16cid:durableId="1689212262">
-    <w:abstractNumId w:val="39"/>
-  </w:num>
-  <w:num w:numId="18" w16cid:durableId="1358047089">
-    <w:abstractNumId w:val="35"/>
-  </w:num>
-  <w:num w:numId="19" w16cid:durableId="1646276709">
-    <w:abstractNumId w:val="31"/>
-  </w:num>
-  <w:num w:numId="20" w16cid:durableId="1313216186">
-    <w:abstractNumId w:val="40"/>
-  </w:num>
-  <w:num w:numId="21" w16cid:durableId="111949580">
-    <w:abstractNumId w:val="24"/>
-  </w:num>
-  <w:num w:numId="22" w16cid:durableId="982152880">
-    <w:abstractNumId w:val="42"/>
-  </w:num>
   <w:num w:numId="23" w16cid:durableId="1743989465">
-    <w:abstractNumId w:val="56"/>
+    <w:abstractNumId w:val="57"/>
   </w:num>
   <w:num w:numId="24" w16cid:durableId="48001096">
-    <w:abstractNumId w:val="36"/>
+    <w:abstractNumId w:val="37"/>
   </w:num>
   <w:num w:numId="25" w16cid:durableId="743643653">
     <w:abstractNumId w:val="5"/>
   </w:num>
   <w:num w:numId="26" w16cid:durableId="1978802218">
-    <w:abstractNumId w:val="38"/>
+    <w:abstractNumId w:val="39"/>
   </w:num>
   <w:num w:numId="27" w16cid:durableId="372267112">
-    <w:abstractNumId w:val="52"/>
+    <w:abstractNumId w:val="53"/>
   </w:num>
   <w:num w:numId="28" w16cid:durableId="52890601">
-    <w:abstractNumId w:val="48"/>
+    <w:abstractNumId w:val="49"/>
   </w:num>
   <w:num w:numId="29" w16cid:durableId="232935899">
     <w:abstractNumId w:val="8"/>
   </w:num>
   <w:num w:numId="30" w16cid:durableId="1765880367">
-    <w:abstractNumId w:val="46"/>
+    <w:abstractNumId w:val="47"/>
   </w:num>
   <w:num w:numId="31" w16cid:durableId="1038504139">
-    <w:abstractNumId w:val="46"/>
+    <w:abstractNumId w:val="47"/>
     <w:lvlOverride w:ilvl="0">
       <w:startOverride w:val="1"/>
     </w:lvlOverride>
   </w:num>
   <w:num w:numId="32" w16cid:durableId="109519244">
-    <w:abstractNumId w:val="25"/>
+    <w:abstractNumId w:val="26"/>
   </w:num>
   <w:num w:numId="33" w16cid:durableId="1410150428">
-    <w:abstractNumId w:val="25"/>
+    <w:abstractNumId w:val="26"/>
     <w:lvlOverride w:ilvl="0">
       <w:startOverride w:val="1"/>
     </w:lvlOverride>
   </w:num>
   <w:num w:numId="34" w16cid:durableId="204949539">
-    <w:abstractNumId w:val="32"/>
+    <w:abstractNumId w:val="33"/>
   </w:num>
   <w:num w:numId="35" w16cid:durableId="1449853512">
+    <w:abstractNumId w:val="55"/>
+  </w:num>
+  <w:num w:numId="36" w16cid:durableId="1986470288">
     <w:abstractNumId w:val="54"/>
   </w:num>
-  <w:num w:numId="36" w16cid:durableId="1986470288">
-    <w:abstractNumId w:val="53"/>
-  </w:num>
   <w:num w:numId="37" w16cid:durableId="200675499">
-    <w:abstractNumId w:val="21"/>
+    <w:abstractNumId w:val="22"/>
   </w:num>
   <w:num w:numId="38" w16cid:durableId="1548295059">
-    <w:abstractNumId w:val="30"/>
+    <w:abstractNumId w:val="31"/>
   </w:num>
   <w:num w:numId="39" w16cid:durableId="1495756541">
-    <w:abstractNumId w:val="46"/>
+    <w:abstractNumId w:val="47"/>
     <w:lvlOverride w:ilvl="0">
       <w:startOverride w:val="1"/>
     </w:lvlOverride>
   </w:num>
   <w:num w:numId="40" w16cid:durableId="1874541164">
-    <w:abstractNumId w:val="25"/>
+    <w:abstractNumId w:val="26"/>
     <w:lvlOverride w:ilvl="0">
       <w:startOverride w:val="1"/>
     </w:lvlOverride>
   </w:num>
   <w:num w:numId="41" w16cid:durableId="2073697721">
-    <w:abstractNumId w:val="28"/>
+    <w:abstractNumId w:val="29"/>
     <w:lvlOverride w:ilvl="0">
       <w:startOverride w:val="2"/>
     </w:lvlOverride>
@@ -11041,7 +11753,7 @@
     </w:lvlOverride>
   </w:num>
   <w:num w:numId="42" w16cid:durableId="131675087">
-    <w:abstractNumId w:val="41"/>
+    <w:abstractNumId w:val="42"/>
     <w:lvlOverride w:ilvl="0">
       <w:lvl w:ilvl="0">
         <w:numFmt w:val="bullet"/>
@@ -11067,7 +11779,7 @@
     <w:abstractNumId w:val="12"/>
   </w:num>
   <w:num w:numId="45" w16cid:durableId="1347899693">
-    <w:abstractNumId w:val="27"/>
+    <w:abstractNumId w:val="28"/>
   </w:num>
   <w:num w:numId="46" w16cid:durableId="378436750">
     <w:abstractNumId w:val="17"/>
@@ -11076,13 +11788,13 @@
     <w:abstractNumId w:val="9"/>
   </w:num>
   <w:num w:numId="48" w16cid:durableId="1884321993">
-    <w:abstractNumId w:val="22"/>
+    <w:abstractNumId w:val="23"/>
   </w:num>
   <w:num w:numId="49" w16cid:durableId="1835485507">
-    <w:abstractNumId w:val="29"/>
+    <w:abstractNumId w:val="30"/>
   </w:num>
   <w:num w:numId="50" w16cid:durableId="1718815552">
-    <w:abstractNumId w:val="34"/>
+    <w:abstractNumId w:val="35"/>
   </w:num>
   <w:num w:numId="51" w16cid:durableId="738597018">
     <w:abstractNumId w:val="16"/>
@@ -11094,28 +11806,31 @@
     <w:abstractNumId w:val="7"/>
   </w:num>
   <w:num w:numId="54" w16cid:durableId="2056587146">
-    <w:abstractNumId w:val="20"/>
+    <w:abstractNumId w:val="21"/>
   </w:num>
   <w:num w:numId="55" w16cid:durableId="1288513787">
-    <w:abstractNumId w:val="50"/>
+    <w:abstractNumId w:val="51"/>
   </w:num>
   <w:num w:numId="56" w16cid:durableId="1390878161">
-    <w:abstractNumId w:val="33"/>
+    <w:abstractNumId w:val="34"/>
   </w:num>
   <w:num w:numId="57" w16cid:durableId="1015574243">
     <w:abstractNumId w:val="15"/>
   </w:num>
   <w:num w:numId="58" w16cid:durableId="316954706">
-    <w:abstractNumId w:val="26"/>
+    <w:abstractNumId w:val="27"/>
   </w:num>
   <w:num w:numId="59" w16cid:durableId="220096626">
-    <w:abstractNumId w:val="49"/>
+    <w:abstractNumId w:val="50"/>
   </w:num>
   <w:num w:numId="60" w16cid:durableId="207304144">
-    <w:abstractNumId w:val="23"/>
+    <w:abstractNumId w:val="24"/>
   </w:num>
   <w:num w:numId="61" w16cid:durableId="1015960656">
-    <w:abstractNumId w:val="37"/>
+    <w:abstractNumId w:val="38"/>
+  </w:num>
+  <w:num w:numId="62" w16cid:durableId="1493521062">
+    <w:abstractNumId w:val="20"/>
   </w:num>
 </w:numbering>
 </file>

</xml_diff>

<commit_message>
update model and word
</commit_message>
<xml_diff>
--- a/BáoCáo.docx
+++ b/BáoCáo.docx
@@ -127,7 +127,7 @@
           <w:szCs w:val="26"/>
         </w:rPr>
         <w:drawing>
-          <wp:inline distT="0" distB="0" distL="0" distR="0" wp14:anchorId="5AC21931" wp14:editId="549FB398">
+          <wp:inline distT="0" distB="0" distL="0" distR="0" wp14:anchorId="5AC21931" wp14:editId="46C6102A">
             <wp:extent cx="576000" cy="669600"/>
             <wp:effectExtent l="0" t="0" r="0" b="0"/>
             <wp:docPr id="1714356743" name="Picture 3"/>
@@ -3861,6 +3861,9 @@
         <w:jc w:val="center"/>
       </w:pPr>
       <w:r>
+        <w:rPr>
+          <w:noProof/>
+        </w:rPr>
         <w:drawing>
           <wp:inline distT="0" distB="0" distL="0" distR="0" wp14:anchorId="3FDEC530" wp14:editId="18468636">
             <wp:extent cx="4641422" cy="3943350"/>
@@ -3958,13 +3961,10 @@
         <w:fldChar w:fldCharType="end"/>
       </w:r>
       <w:r>
-        <w:t xml:space="preserve"> Ví dụ đơn giản về thuật toán </w:t>
-      </w:r>
-      <w:r>
-        <w:rPr>
-          <w:noProof/>
-        </w:rPr>
-        <w:t>Dijkstra</w:t>
+        <w:t xml:space="preserve"> </w:t>
+      </w:r>
+      <w:r>
+        <w:t>Minh họa các bước thuật toán Dijkstra</w:t>
       </w:r>
     </w:p>
     <w:p>
@@ -3990,6 +3990,9 @@
         <w:pStyle w:val="DoanVB"/>
       </w:pPr>
       <w:r>
+        <w:t xml:space="preserve">Thuật toán </w:t>
+      </w:r>
+      <w:r>
         <w:rPr>
           <w:b/>
           <w:bCs w:val="0"/>
@@ -3997,7 +4000,7 @@
         <w:t>DFS</w:t>
       </w:r>
       <w:r>
-        <w:t xml:space="preserve"> được nhóm sử dụng để minh họa cho phương pháp tìm kiếm ưu tiên chiều sâu, thường dẫn đến những đường đi dài hơn nhưng tốn ít bộ nhớ hơn cho việc lưu trữ các nút biên.</w:t>
+        <w:t xml:space="preserve"> là một phương pháp duyệt đồ thị ưu tiên đi sâu vào các nhánh xa nhất có thể trước khi thực hiện quay lui (backtracking).</w:t>
       </w:r>
     </w:p>
     <w:p>
@@ -4005,112 +4008,1069 @@
         <w:pStyle w:val="DoanVB"/>
       </w:pPr>
       <w:r>
-        <w:t xml:space="preserve">Logic triển khai trong </w:t>
-      </w:r>
-      <w:r>
-        <w:t xml:space="preserve">code: </w:t>
-      </w:r>
-      <w:r>
-        <w:t xml:space="preserve">Sử dụng một list đóng vai trò như một ngăn xếp với cơ chế </w:t>
-      </w:r>
-      <w:r>
-        <w:rPr>
-          <w:b/>
-        </w:rPr>
-        <w:t>LIFO</w:t>
-      </w:r>
-      <w:r>
-        <w:t xml:space="preserve"> (</w:t>
-      </w:r>
-      <w:r>
-        <w:t>Last in – First out</w:t>
-      </w:r>
-      <w:r>
-        <w:t>)</w:t>
-      </w:r>
-      <w:r>
-        <w:t xml:space="preserve">, sau đó dùng </w:t>
-      </w:r>
-      <w:r>
-        <w:t>‘</w:t>
-      </w:r>
-      <w:r>
-        <w:t>pop()</w:t>
-      </w:r>
-      <w:r>
-        <w:t>’</w:t>
-      </w:r>
-      <w:r>
-        <w:t xml:space="preserve"> để lấy ra phần tử cuối cùng vừa được thêm vào. Điều này khiến thuật toán luôn đâm sâu vào một nhánh cho đến khi chạm tường hoặc ngõ cụt mới bắt đầu quay lui.</w:t>
-      </w:r>
-    </w:p>
-    <w:p>
-      <w:pPr>
-        <w:pStyle w:val="DoanVB"/>
-      </w:pPr>
-    </w:p>
-    <w:p/>
-    <w:p/>
-    <w:p>
-      <w:pPr>
-        <w:pStyle w:val="DoanVB"/>
-      </w:pPr>
-    </w:p>
-    <w:p>
-      <w:pPr>
-        <w:pStyle w:val="DoanVB"/>
-      </w:pPr>
-    </w:p>
-    <w:p>
-      <w:pPr>
-        <w:pStyle w:val="DoanVB"/>
-      </w:pPr>
-    </w:p>
-    <w:p>
-      <w:pPr>
-        <w:pStyle w:val="DoanVB"/>
-      </w:pPr>
-    </w:p>
-    <w:p>
-      <w:pPr>
-        <w:pStyle w:val="DoanVB"/>
-        <w:ind w:firstLine="0"/>
-      </w:pPr>
-    </w:p>
-    <w:p>
-      <w:pPr>
-        <w:pStyle w:val="DoanVB"/>
-      </w:pPr>
-    </w:p>
-    <w:p>
-      <w:pPr>
-        <w:pStyle w:val="DoanVB"/>
-      </w:pPr>
-    </w:p>
-    <w:p/>
-    <w:p>
-      <w:pPr>
-        <w:pStyle w:val="DoanVB"/>
-      </w:pPr>
+        <w:rPr>
+          <w:b/>
+        </w:rPr>
+        <w:t>Cơ chế di chuyển vật lý</w:t>
+      </w:r>
+      <w:r>
+        <w:rPr>
+          <w:b/>
+        </w:rPr>
+        <w:t>:</w:t>
+      </w:r>
+      <w:r>
+        <w:t xml:space="preserve"> mô phỏng chuyển động thực của Agent:</w:t>
+      </w:r>
+    </w:p>
+    <w:p>
+      <w:pPr>
+        <w:pStyle w:val="StyleTru"/>
+      </w:pPr>
+      <w:r>
+        <w:rPr>
+          <w:bCs/>
+        </w:rPr>
+        <w:t>Thăm ngõ cụt:</w:t>
+      </w:r>
+      <w:r>
+        <w:t xml:space="preserve"> Agent sẽ đi thẳng vào một con đường cho đến khi chạm tường.</w:t>
+      </w:r>
+    </w:p>
+    <w:p>
+      <w:pPr>
+        <w:pStyle w:val="StyleTru"/>
+      </w:pPr>
+      <w:r>
+        <w:t>H</w:t>
+      </w:r>
+      <w:r>
+        <w:t>ành động quay lui: Khi không còn ô hàng xóm nào chưa thăm, Agent phải thực hiện các bước lùi vật lý (di chuyển ngược lại các ô đã đi) cho đến khi tìm thấy một nút giao có nhánh chưa khám phá.</w:t>
+      </w:r>
+    </w:p>
+    <w:p>
+      <w:pPr>
+        <w:keepNext/>
+        <w:jc w:val="center"/>
+      </w:pPr>
+      <w:r>
+        <w:rPr>
+          <w:noProof/>
+        </w:rPr>
+        <w:drawing>
+          <wp:inline distT="0" distB="0" distL="0" distR="0" wp14:anchorId="73690B5B" wp14:editId="0FBE8688">
+            <wp:extent cx="5940425" cy="4104640"/>
+            <wp:effectExtent l="0" t="0" r="3175" b="0"/>
+            <wp:docPr id="769576388" name="Picture 2" descr="Depth First Search Algorithm | Board Infinity"/>
+            <wp:cNvGraphicFramePr>
+              <a:graphicFrameLocks xmlns:a="http://schemas.openxmlformats.org/drawingml/2006/main" noChangeAspect="1"/>
+            </wp:cNvGraphicFramePr>
+            <a:graphic xmlns:a="http://schemas.openxmlformats.org/drawingml/2006/main">
+              <a:graphicData uri="http://schemas.openxmlformats.org/drawingml/2006/picture">
+                <pic:pic xmlns:pic="http://schemas.openxmlformats.org/drawingml/2006/picture">
+                  <pic:nvPicPr>
+                    <pic:cNvPr id="0" name="Picture 1" descr="Depth First Search Algorithm | Board Infinity"/>
+                    <pic:cNvPicPr>
+                      <a:picLocks noChangeAspect="1" noChangeArrowheads="1"/>
+                    </pic:cNvPicPr>
+                  </pic:nvPicPr>
+                  <pic:blipFill>
+                    <a:blip r:embed="rId17">
+                      <a:extLst>
+                        <a:ext uri="{28A0092B-C50C-407E-A947-70E740481C1C}">
+                          <a14:useLocalDpi xmlns:a14="http://schemas.microsoft.com/office/drawing/2010/main" val="0"/>
+                        </a:ext>
+                      </a:extLst>
+                    </a:blip>
+                    <a:srcRect/>
+                    <a:stretch>
+                      <a:fillRect/>
+                    </a:stretch>
+                  </pic:blipFill>
+                  <pic:spPr bwMode="auto">
+                    <a:xfrm>
+                      <a:off x="0" y="0"/>
+                      <a:ext cx="5945999" cy="4108491"/>
+                    </a:xfrm>
+                    <a:prstGeom prst="rect">
+                      <a:avLst/>
+                    </a:prstGeom>
+                    <a:noFill/>
+                    <a:ln>
+                      <a:noFill/>
+                    </a:ln>
+                  </pic:spPr>
+                </pic:pic>
+              </a:graphicData>
+            </a:graphic>
+          </wp:inline>
+        </w:drawing>
+      </w:r>
+    </w:p>
+    <w:p>
+      <w:pPr>
+        <w:pStyle w:val="Caption"/>
+      </w:pPr>
+      <w:r>
+        <w:t xml:space="preserve">Hình </w:t>
+      </w:r>
+      <w:r>
+        <w:fldChar w:fldCharType="begin"/>
+      </w:r>
+      <w:r>
+        <w:instrText xml:space="preserve"> STYLEREF 1 \s </w:instrText>
+      </w:r>
+      <w:r>
+        <w:fldChar w:fldCharType="separate"/>
+      </w:r>
+      <w:r>
+        <w:rPr>
+          <w:noProof/>
+        </w:rPr>
+        <w:t>4</w:t>
+      </w:r>
+      <w:r>
+        <w:fldChar w:fldCharType="end"/>
+      </w:r>
+      <w:r>
+        <w:t>.</w:t>
+      </w:r>
+      <w:r>
+        <w:fldChar w:fldCharType="begin"/>
+      </w:r>
+      <w:r>
+        <w:instrText xml:space="preserve"> SEQ Hình \* ARABIC \s 1 </w:instrText>
+      </w:r>
+      <w:r>
+        <w:fldChar w:fldCharType="separate"/>
+      </w:r>
+      <w:r>
+        <w:rPr>
+          <w:noProof/>
+        </w:rPr>
+        <w:t>2</w:t>
+      </w:r>
+      <w:r>
+        <w:fldChar w:fldCharType="end"/>
+      </w:r>
+      <w:r>
+        <w:t xml:space="preserve"> </w:t>
+      </w:r>
+      <w:r>
+        <w:rPr>
+          <w:noProof/>
+        </w:rPr>
+        <w:t>Minh họa các bước thuật toán DFS</w:t>
+      </w:r>
     </w:p>
     <w:p/>
     <w:p/>
     <w:p/>
     <w:p/>
+    <w:p/>
+    <w:p/>
+    <w:p/>
+    <w:p>
+      <w:pPr>
+        <w:pStyle w:val="Heading3"/>
+      </w:pPr>
+      <w:r>
+        <w:lastRenderedPageBreak/>
+        <w:t xml:space="preserve">Thuật toán </w:t>
+      </w:r>
+      <w:r>
+        <w:t>A* (</w:t>
+      </w:r>
+      <w:r>
+        <w:t>A-Star</w:t>
+      </w:r>
+      <w:r>
+        <w:t>)</w:t>
+      </w:r>
+    </w:p>
     <w:p>
       <w:pPr>
         <w:pStyle w:val="DoanVB"/>
       </w:pPr>
-    </w:p>
-    <w:p/>
+      <w:r>
+        <w:t xml:space="preserve">Thuật toán </w:t>
+      </w:r>
+      <w:r>
+        <w:rPr>
+          <w:b/>
+          <w:bCs w:val="0"/>
+        </w:rPr>
+        <w:t>A*</w:t>
+      </w:r>
+      <w:r>
+        <w:t xml:space="preserve"> là sự cải tiến vượt bậc từ Dijkstra bằng cách bổ sung thêm thông tin dự báo về mục tiêu. Trong khi Dijkstra chỉ nhìn về phía sau (những gì đã đi qua), A* còn nhìn về phía trước (ước tính khoảng cách đến đích) để đưa ra quyết định di chuyển tối ưu nhất.</w:t>
+      </w:r>
+    </w:p>
+    <w:p>
+      <w:pPr>
+        <w:pStyle w:val="DoanVB"/>
+      </w:pPr>
+      <w:r>
+        <w:t xml:space="preserve">A* </w:t>
+      </w:r>
+      <w:r>
+        <w:t>luôn ưu tiên chọn những ô có khả năng dẫn đến đích nhanh nhất</w:t>
+      </w:r>
+      <w:r>
+        <w:t xml:space="preserve"> theo hàm chi phí tổng hợp: </w:t>
+      </w:r>
+    </w:p>
+    <w:p>
+      <w:pPr>
+        <w:rPr>
+          <w:rFonts w:eastAsiaTheme="minorEastAsia"/>
+        </w:rPr>
+      </w:pPr>
+      <m:oMathPara>
+        <m:oMathParaPr>
+          <m:jc m:val="center"/>
+        </m:oMathParaPr>
+        <m:oMath>
+          <m:r>
+            <w:rPr>
+              <w:rFonts w:ascii="Cambria Math" w:hAnsi="Cambria Math"/>
+            </w:rPr>
+            <m:t>f</m:t>
+          </m:r>
+          <m:d>
+            <m:dPr>
+              <m:ctrlPr>
+                <w:rPr>
+                  <w:rFonts w:ascii="Cambria Math" w:hAnsi="Cambria Math"/>
+                </w:rPr>
+              </m:ctrlPr>
+            </m:dPr>
+            <m:e>
+              <m:r>
+                <w:rPr>
+                  <w:rFonts w:ascii="Cambria Math" w:hAnsi="Cambria Math"/>
+                </w:rPr>
+                <m:t>n</m:t>
+              </m:r>
+            </m:e>
+          </m:d>
+          <m:r>
+            <m:rPr>
+              <m:sty m:val="p"/>
+            </m:rPr>
+            <w:rPr>
+              <w:rFonts w:ascii="Cambria Math" w:hAnsi="Cambria Math"/>
+            </w:rPr>
+            <m:t>=</m:t>
+          </m:r>
+          <m:r>
+            <w:rPr>
+              <w:rFonts w:ascii="Cambria Math" w:hAnsi="Cambria Math"/>
+            </w:rPr>
+            <m:t>g</m:t>
+          </m:r>
+          <m:d>
+            <m:dPr>
+              <m:ctrlPr>
+                <w:rPr>
+                  <w:rFonts w:ascii="Cambria Math" w:hAnsi="Cambria Math"/>
+                </w:rPr>
+              </m:ctrlPr>
+            </m:dPr>
+            <m:e>
+              <m:r>
+                <w:rPr>
+                  <w:rFonts w:ascii="Cambria Math" w:hAnsi="Cambria Math"/>
+                </w:rPr>
+                <m:t>n</m:t>
+              </m:r>
+            </m:e>
+          </m:d>
+          <m:r>
+            <m:rPr>
+              <m:sty m:val="p"/>
+            </m:rPr>
+            <w:rPr>
+              <w:rFonts w:ascii="Cambria Math" w:hAnsi="Cambria Math"/>
+            </w:rPr>
+            <m:t>+</m:t>
+          </m:r>
+          <m:r>
+            <w:rPr>
+              <w:rFonts w:ascii="Cambria Math" w:hAnsi="Cambria Math"/>
+            </w:rPr>
+            <m:t>h</m:t>
+          </m:r>
+          <m:d>
+            <m:dPr>
+              <m:ctrlPr>
+                <w:rPr>
+                  <w:rFonts w:ascii="Cambria Math" w:hAnsi="Cambria Math"/>
+                </w:rPr>
+              </m:ctrlPr>
+            </m:dPr>
+            <m:e>
+              <m:r>
+                <w:rPr>
+                  <w:rFonts w:ascii="Cambria Math" w:hAnsi="Cambria Math"/>
+                </w:rPr>
+                <m:t>n</m:t>
+              </m:r>
+            </m:e>
+          </m:d>
+        </m:oMath>
+      </m:oMathPara>
+    </w:p>
+    <w:p>
+      <w:pPr>
+        <w:pStyle w:val="DoanVB"/>
+      </w:pPr>
+      <w:r>
+        <w:t>Trong đó:</w:t>
+      </w:r>
+    </w:p>
+    <w:p>
+      <w:pPr>
+        <w:pStyle w:val="StyleTru"/>
+        <w:rPr>
+          <w:rFonts w:eastAsiaTheme="minorEastAsia"/>
+        </w:rPr>
+      </w:pPr>
+      <m:oMath>
+        <m:r>
+          <w:rPr>
+            <w:rFonts w:ascii="Cambria Math" w:hAnsi="Cambria Math"/>
+          </w:rPr>
+          <m:t>g</m:t>
+        </m:r>
+        <m:d>
+          <m:dPr>
+            <m:ctrlPr>
+              <w:rPr>
+                <w:rFonts w:ascii="Cambria Math" w:hAnsi="Cambria Math"/>
+                <w:i/>
+              </w:rPr>
+            </m:ctrlPr>
+          </m:dPr>
+          <m:e>
+            <m:r>
+              <w:rPr>
+                <w:rFonts w:ascii="Cambria Math" w:hAnsi="Cambria Math"/>
+              </w:rPr>
+              <m:t>n</m:t>
+            </m:r>
+          </m:e>
+        </m:d>
+      </m:oMath>
+      <w:r>
+        <w:t xml:space="preserve">: Chi phí thực tế đã đi từ điểm xuất phát đến ô hiện tại </w:t>
+      </w:r>
+      <m:oMath>
+        <m:r>
+          <w:rPr>
+            <w:rFonts w:ascii="Cambria Math" w:hAnsi="Cambria Math"/>
+          </w:rPr>
+          <m:t>n</m:t>
+        </m:r>
+      </m:oMath>
+      <w:r>
+        <w:t>.</w:t>
+      </w:r>
+    </w:p>
+    <w:p>
+      <w:pPr>
+        <w:pStyle w:val="StyleTru"/>
+        <w:rPr>
+          <w:rFonts w:eastAsiaTheme="minorEastAsia"/>
+        </w:rPr>
+      </w:pPr>
+      <m:oMath>
+        <m:r>
+          <w:rPr>
+            <w:rFonts w:ascii="Cambria Math" w:eastAsiaTheme="minorEastAsia" w:hAnsi="Cambria Math"/>
+          </w:rPr>
+          <m:t>h</m:t>
+        </m:r>
+        <m:d>
+          <m:dPr>
+            <m:ctrlPr>
+              <w:rPr>
+                <w:rFonts w:ascii="Cambria Math" w:eastAsiaTheme="minorEastAsia" w:hAnsi="Cambria Math"/>
+                <w:i/>
+              </w:rPr>
+            </m:ctrlPr>
+          </m:dPr>
+          <m:e>
+            <m:r>
+              <w:rPr>
+                <w:rFonts w:ascii="Cambria Math" w:eastAsiaTheme="minorEastAsia" w:hAnsi="Cambria Math"/>
+              </w:rPr>
+              <m:t>n</m:t>
+            </m:r>
+          </m:e>
+        </m:d>
+      </m:oMath>
+      <w:r>
+        <w:t xml:space="preserve">: </w:t>
+      </w:r>
+      <w:r>
+        <w:t xml:space="preserve">Hàm Heuristic ước tính chi phí từ ô </w:t>
+      </w:r>
+      <m:oMath>
+        <m:r>
+          <w:rPr>
+            <w:rFonts w:ascii="Cambria Math" w:hAnsi="Cambria Math"/>
+          </w:rPr>
+          <m:t>n</m:t>
+        </m:r>
+      </m:oMath>
+      <w:r>
+        <w:t xml:space="preserve"> đến</w:t>
+      </w:r>
+      <w:r>
+        <w:t xml:space="preserve"> </w:t>
+      </w:r>
+      <m:oMath>
+        <m:r>
+          <w:rPr>
+            <w:rFonts w:ascii="Cambria Math" w:hAnsi="Cambria Math"/>
+          </w:rPr>
+          <m:t>goal</m:t>
+        </m:r>
+      </m:oMath>
+      <w:r>
+        <w:rPr>
+          <w:rFonts w:eastAsiaTheme="minorEastAsia"/>
+        </w:rPr>
+        <w:t xml:space="preserve"> (đích)</w:t>
+      </w:r>
+      <w:r>
+        <w:t>.</w:t>
+      </w:r>
+    </w:p>
+    <w:p>
+      <w:pPr>
+        <w:pStyle w:val="StyleTru"/>
+        <w:rPr>
+          <w:rFonts w:eastAsiaTheme="minorEastAsia"/>
+        </w:rPr>
+      </w:pPr>
+      <w:r>
+        <w:rPr>
+          <w:rFonts w:eastAsiaTheme="minorEastAsia"/>
+        </w:rPr>
+        <w:t xml:space="preserve">Heuristic dùng trong thuật toán là </w:t>
+      </w:r>
+      <w:r>
+        <w:rPr>
+          <w:rFonts w:eastAsiaTheme="minorEastAsia"/>
+        </w:rPr>
+        <w:t>khoảng cách Manhattan</w:t>
+      </w:r>
+      <w:r>
+        <w:rPr>
+          <w:rFonts w:eastAsiaTheme="minorEastAsia"/>
+        </w:rPr>
+        <w:t>:</w:t>
+      </w:r>
+    </w:p>
+    <w:p>
+      <w:pPr>
+        <w:rPr>
+          <w:rFonts w:eastAsiaTheme="minorEastAsia"/>
+        </w:rPr>
+      </w:pPr>
+      <m:oMathPara>
+        <m:oMath>
+          <m:r>
+            <w:rPr>
+              <w:rFonts w:ascii="Cambria Math" w:hAnsi="Cambria Math"/>
+            </w:rPr>
+            <m:t xml:space="preserve">h(n) = </m:t>
+          </m:r>
+          <m:d>
+            <m:dPr>
+              <m:begChr m:val="|"/>
+              <m:endChr m:val="|"/>
+              <m:ctrlPr>
+                <w:rPr>
+                  <w:rFonts w:ascii="Cambria Math" w:hAnsi="Cambria Math"/>
+                  <w:i/>
+                </w:rPr>
+              </m:ctrlPr>
+            </m:dPr>
+            <m:e>
+              <m:sSub>
+                <m:sSubPr>
+                  <m:ctrlPr>
+                    <w:rPr>
+                      <w:rFonts w:ascii="Cambria Math" w:hAnsi="Cambria Math"/>
+                      <w:i/>
+                    </w:rPr>
+                  </m:ctrlPr>
+                </m:sSubPr>
+                <m:e>
+                  <m:r>
+                    <w:rPr>
+                      <w:rFonts w:ascii="Cambria Math" w:hAnsi="Cambria Math"/>
+                    </w:rPr>
+                    <m:t>x</m:t>
+                  </m:r>
+                </m:e>
+                <m:sub>
+                  <m:r>
+                    <w:rPr>
+                      <w:rFonts w:ascii="Cambria Math" w:hAnsi="Cambria Math"/>
+                    </w:rPr>
+                    <m:t>goal</m:t>
+                  </m:r>
+                </m:sub>
+              </m:sSub>
+              <m:r>
+                <w:rPr>
+                  <w:rFonts w:ascii="Cambria Math" w:hAnsi="Cambria Math"/>
+                </w:rPr>
+                <m:t xml:space="preserve">- </m:t>
+              </m:r>
+              <m:sSub>
+                <m:sSubPr>
+                  <m:ctrlPr>
+                    <w:rPr>
+                      <w:rFonts w:ascii="Cambria Math" w:hAnsi="Cambria Math"/>
+                      <w:i/>
+                    </w:rPr>
+                  </m:ctrlPr>
+                </m:sSubPr>
+                <m:e>
+                  <m:r>
+                    <w:rPr>
+                      <w:rFonts w:ascii="Cambria Math" w:hAnsi="Cambria Math"/>
+                    </w:rPr>
+                    <m:t>x</m:t>
+                  </m:r>
+                </m:e>
+                <m:sub>
+                  <m:r>
+                    <w:rPr>
+                      <w:rFonts w:ascii="Cambria Math" w:hAnsi="Cambria Math"/>
+                    </w:rPr>
+                    <m:t>n</m:t>
+                  </m:r>
+                </m:sub>
+              </m:sSub>
+            </m:e>
+          </m:d>
+          <m:r>
+            <w:rPr>
+              <w:rFonts w:ascii="Cambria Math" w:hAnsi="Cambria Math"/>
+            </w:rPr>
+            <m:t xml:space="preserve"> + </m:t>
+          </m:r>
+          <m:d>
+            <m:dPr>
+              <m:begChr m:val="|"/>
+              <m:endChr m:val="|"/>
+              <m:ctrlPr>
+                <w:rPr>
+                  <w:rFonts w:ascii="Cambria Math" w:hAnsi="Cambria Math"/>
+                  <w:i/>
+                </w:rPr>
+              </m:ctrlPr>
+            </m:dPr>
+            <m:e>
+              <m:sSub>
+                <m:sSubPr>
+                  <m:ctrlPr>
+                    <w:rPr>
+                      <w:rFonts w:ascii="Cambria Math" w:hAnsi="Cambria Math"/>
+                      <w:i/>
+                    </w:rPr>
+                  </m:ctrlPr>
+                </m:sSubPr>
+                <m:e>
+                  <m:r>
+                    <w:rPr>
+                      <w:rFonts w:ascii="Cambria Math" w:hAnsi="Cambria Math"/>
+                    </w:rPr>
+                    <m:t>y</m:t>
+                  </m:r>
+                </m:e>
+                <m:sub>
+                  <m:r>
+                    <w:rPr>
+                      <w:rFonts w:ascii="Cambria Math" w:hAnsi="Cambria Math"/>
+                    </w:rPr>
+                    <m:t>goal</m:t>
+                  </m:r>
+                </m:sub>
+              </m:sSub>
+              <m:r>
+                <w:rPr>
+                  <w:rFonts w:ascii="Cambria Math" w:hAnsi="Cambria Math"/>
+                </w:rPr>
+                <m:t xml:space="preserve">- </m:t>
+              </m:r>
+              <m:sSub>
+                <m:sSubPr>
+                  <m:ctrlPr>
+                    <w:rPr>
+                      <w:rFonts w:ascii="Cambria Math" w:hAnsi="Cambria Math"/>
+                      <w:i/>
+                    </w:rPr>
+                  </m:ctrlPr>
+                </m:sSubPr>
+                <m:e>
+                  <m:r>
+                    <w:rPr>
+                      <w:rFonts w:ascii="Cambria Math" w:hAnsi="Cambria Math"/>
+                    </w:rPr>
+                    <m:t>y</m:t>
+                  </m:r>
+                </m:e>
+                <m:sub>
+                  <m:r>
+                    <w:rPr>
+                      <w:rFonts w:ascii="Cambria Math" w:hAnsi="Cambria Math"/>
+                    </w:rPr>
+                    <m:t>n</m:t>
+                  </m:r>
+                </m:sub>
+              </m:sSub>
+            </m:e>
+          </m:d>
+        </m:oMath>
+      </m:oMathPara>
+    </w:p>
+    <w:p>
+      <w:pPr>
+        <w:jc w:val="center"/>
+      </w:pPr>
+      <w:r>
+        <w:rPr>
+          <w:noProof/>
+        </w:rPr>
+        <w:drawing>
+          <wp:inline distT="0" distB="0" distL="0" distR="0" wp14:anchorId="531D8F0F" wp14:editId="4004A02B">
+            <wp:extent cx="5903667" cy="3400425"/>
+            <wp:effectExtent l="0" t="0" r="1905" b="0"/>
+            <wp:docPr id="1758268144" name="Picture 5" descr="Manhattan Distance - an overview | ScienceDirect Topics"/>
+            <wp:cNvGraphicFramePr>
+              <a:graphicFrameLocks xmlns:a="http://schemas.openxmlformats.org/drawingml/2006/main" noChangeAspect="1"/>
+            </wp:cNvGraphicFramePr>
+            <a:graphic xmlns:a="http://schemas.openxmlformats.org/drawingml/2006/main">
+              <a:graphicData uri="http://schemas.openxmlformats.org/drawingml/2006/picture">
+                <pic:pic xmlns:pic="http://schemas.openxmlformats.org/drawingml/2006/picture">
+                  <pic:nvPicPr>
+                    <pic:cNvPr id="0" name="Picture 7" descr="Manhattan Distance - an overview | ScienceDirect Topics"/>
+                    <pic:cNvPicPr>
+                      <a:picLocks noChangeAspect="1" noChangeArrowheads="1"/>
+                    </pic:cNvPicPr>
+                  </pic:nvPicPr>
+                  <pic:blipFill>
+                    <a:blip r:embed="rId18">
+                      <a:extLst>
+                        <a:ext uri="{28A0092B-C50C-407E-A947-70E740481C1C}">
+                          <a14:useLocalDpi xmlns:a14="http://schemas.microsoft.com/office/drawing/2010/main" val="0"/>
+                        </a:ext>
+                      </a:extLst>
+                    </a:blip>
+                    <a:srcRect/>
+                    <a:stretch>
+                      <a:fillRect/>
+                    </a:stretch>
+                  </pic:blipFill>
+                  <pic:spPr bwMode="auto">
+                    <a:xfrm>
+                      <a:off x="0" y="0"/>
+                      <a:ext cx="5973893" cy="3440874"/>
+                    </a:xfrm>
+                    <a:prstGeom prst="rect">
+                      <a:avLst/>
+                    </a:prstGeom>
+                    <a:noFill/>
+                    <a:ln>
+                      <a:noFill/>
+                    </a:ln>
+                  </pic:spPr>
+                </pic:pic>
+              </a:graphicData>
+            </a:graphic>
+          </wp:inline>
+        </w:drawing>
+      </w:r>
+    </w:p>
+    <w:p>
+      <w:pPr>
+        <w:pStyle w:val="Caption"/>
+        <w:rPr>
+          <w:rFonts w:eastAsiaTheme="minorEastAsia"/>
+        </w:rPr>
+      </w:pPr>
+      <w:r>
+        <w:t xml:space="preserve">Hình </w:t>
+      </w:r>
+      <w:r>
+        <w:fldChar w:fldCharType="begin"/>
+      </w:r>
+      <w:r>
+        <w:instrText xml:space="preserve"> STYLEREF 1 \s </w:instrText>
+      </w:r>
+      <w:r>
+        <w:fldChar w:fldCharType="separate"/>
+      </w:r>
+      <w:r>
+        <w:rPr>
+          <w:noProof/>
+        </w:rPr>
+        <w:t>4</w:t>
+      </w:r>
+      <w:r>
+        <w:fldChar w:fldCharType="end"/>
+      </w:r>
+      <w:r>
+        <w:t>.</w:t>
+      </w:r>
+      <w:r>
+        <w:fldChar w:fldCharType="begin"/>
+      </w:r>
+      <w:r>
+        <w:instrText xml:space="preserve"> SEQ Hình \* ARABIC \s 1 </w:instrText>
+      </w:r>
+      <w:r>
+        <w:fldChar w:fldCharType="separate"/>
+      </w:r>
+      <w:r>
+        <w:rPr>
+          <w:noProof/>
+        </w:rPr>
+        <w:t>3</w:t>
+      </w:r>
+      <w:r>
+        <w:fldChar w:fldCharType="end"/>
+      </w:r>
+      <w:r>
+        <w:t xml:space="preserve"> </w:t>
+      </w:r>
+      <w:r>
+        <w:rPr>
+          <w:noProof/>
+        </w:rPr>
+        <w:t>Khoảng cách Manhattan</w:t>
+      </w:r>
+    </w:p>
+    <w:p>
+      <w:pPr>
+        <w:pStyle w:val="DoanVB"/>
+      </w:pPr>
+      <w:r>
+        <w:t xml:space="preserve">Nguồn gốc tên gọi </w:t>
+      </w:r>
+      <w:r>
+        <w:rPr>
+          <w:rFonts w:eastAsiaTheme="minorEastAsia"/>
+        </w:rPr>
+        <w:t>khoảng cách Manhattan</w:t>
+      </w:r>
+      <w:r>
+        <w:rPr>
+          <w:rFonts w:eastAsiaTheme="minorEastAsia"/>
+        </w:rPr>
+        <w:t xml:space="preserve">: </w:t>
+      </w:r>
+      <w:r>
+        <w:rPr>
+          <w:rFonts w:eastAsiaTheme="minorEastAsia"/>
+        </w:rPr>
+        <w:t>tên gọi này liên quan trực tiếp đến quận Manhattan của thành phố New York, Mỹ</w:t>
+      </w:r>
+      <w:r>
+        <w:rPr>
+          <w:rFonts w:eastAsiaTheme="minorEastAsia"/>
+        </w:rPr>
+        <w:t xml:space="preserve">, ở đây </w:t>
+      </w:r>
+      <w:r>
+        <w:rPr>
+          <w:rFonts w:eastAsiaTheme="minorEastAsia"/>
+        </w:rPr>
+        <w:t>các con đường được xây dựng theo sơ đồ hình bàn cờ với các đại lộ (avenues) chạy dọc và các đường phố (streets) chạy ngang cắt nhau vuông góc.</w:t>
+      </w:r>
+    </w:p>
+    <w:p>
+      <w:pPr>
+        <w:rPr>
+          <w:rFonts w:eastAsiaTheme="minorEastAsia"/>
+        </w:rPr>
+      </w:pPr>
+    </w:p>
+    <w:p>
+      <w:pPr>
+        <w:rPr>
+          <w:rFonts w:eastAsiaTheme="minorEastAsia"/>
+        </w:rPr>
+      </w:pPr>
+    </w:p>
+    <w:p>
+      <w:pPr>
+        <w:pStyle w:val="DoanVB"/>
+      </w:pPr>
+      <w:r>
+        <w:rPr>
+          <w:b/>
+        </w:rPr>
+        <w:t xml:space="preserve">Cơ chế </w:t>
+      </w:r>
+      <w:r>
+        <w:rPr>
+          <w:b/>
+        </w:rPr>
+        <w:t>t</w:t>
+      </w:r>
+      <w:r>
+        <w:rPr>
+          <w:b/>
+        </w:rPr>
+        <w:t>ầm nhìn và Bộ nhớ</w:t>
+      </w:r>
+      <w:r>
+        <w:rPr>
+          <w:b/>
+        </w:rPr>
+        <w:t>:</w:t>
+      </w:r>
+      <w:r>
+        <w:t xml:space="preserve"> </w:t>
+      </w:r>
+      <w:r>
+        <w:t>m</w:t>
+      </w:r>
+      <w:r>
+        <w:t xml:space="preserve">ột đặc điểm độc đáo trong triển khai thực tế của dự án là việc kết hợp A* với </w:t>
+      </w:r>
+      <w:r>
+        <w:rPr>
+          <w:bCs w:val="0"/>
+        </w:rPr>
+        <w:t>t</w:t>
+      </w:r>
+      <w:r>
+        <w:rPr>
+          <w:bCs w:val="0"/>
+        </w:rPr>
+        <w:t>ầm nhìn hạn chế</w:t>
+      </w:r>
+      <w:r>
+        <w:t>:</w:t>
+      </w:r>
+    </w:p>
+    <w:p>
+      <w:pPr>
+        <w:pStyle w:val="StyleTru"/>
+      </w:pPr>
+      <w:r>
+        <w:t>Agent không biết toàn bộ mê cung ngay từ đầu. Nó chỉ cập nhật các ô trong phạm vi tầm nhìn (ví dụ: vision_limit=1) vào bộ nhớ</w:t>
+      </w:r>
+      <w:r>
+        <w:t>.</w:t>
+      </w:r>
+    </w:p>
+    <w:p>
+      <w:pPr>
+        <w:pStyle w:val="StyleTru"/>
+      </w:pPr>
+      <w:r>
+        <w:t>A* liên tục tính toán lại đường đi dựa trên "những gì đã biết". Khi phát hiện một bức tường mới chắn ngang con đường đã định, Agent sẽ ngay lập tức tái lập kế hoạch</w:t>
+      </w:r>
+      <w:r>
+        <w:t>.</w:t>
+      </w:r>
+    </w:p>
+    <w:p>
+      <w:pPr>
+        <w:keepNext/>
+        <w:jc w:val="center"/>
+      </w:pPr>
+      <w:r>
+        <w:rPr>
+          <w:noProof/>
+        </w:rPr>
+        <w:drawing>
+          <wp:inline distT="0" distB="0" distL="0" distR="0" wp14:anchorId="1640BF1C" wp14:editId="039B2017">
+            <wp:extent cx="6155752" cy="3086100"/>
+            <wp:effectExtent l="0" t="0" r="0" b="0"/>
+            <wp:docPr id="568519155" name="Picture 3" descr="a-star-algorithm · GitHub Topics · GitHub"/>
+            <wp:cNvGraphicFramePr>
+              <a:graphicFrameLocks xmlns:a="http://schemas.openxmlformats.org/drawingml/2006/main" noChangeAspect="1"/>
+            </wp:cNvGraphicFramePr>
+            <a:graphic xmlns:a="http://schemas.openxmlformats.org/drawingml/2006/main">
+              <a:graphicData uri="http://schemas.openxmlformats.org/drawingml/2006/picture">
+                <pic:pic xmlns:pic="http://schemas.openxmlformats.org/drawingml/2006/picture">
+                  <pic:nvPicPr>
+                    <pic:cNvPr id="0" name="Picture 3" descr="a-star-algorithm · GitHub Topics · GitHub"/>
+                    <pic:cNvPicPr>
+                      <a:picLocks noChangeAspect="1" noChangeArrowheads="1"/>
+                    </pic:cNvPicPr>
+                  </pic:nvPicPr>
+                  <pic:blipFill>
+                    <a:blip r:embed="rId19" cstate="print">
+                      <a:extLst>
+                        <a:ext uri="{28A0092B-C50C-407E-A947-70E740481C1C}">
+                          <a14:useLocalDpi xmlns:a14="http://schemas.microsoft.com/office/drawing/2010/main" val="0"/>
+                        </a:ext>
+                      </a:extLst>
+                    </a:blip>
+                    <a:srcRect/>
+                    <a:stretch>
+                      <a:fillRect/>
+                    </a:stretch>
+                  </pic:blipFill>
+                  <pic:spPr bwMode="auto">
+                    <a:xfrm>
+                      <a:off x="0" y="0"/>
+                      <a:ext cx="6197899" cy="3107230"/>
+                    </a:xfrm>
+                    <a:prstGeom prst="rect">
+                      <a:avLst/>
+                    </a:prstGeom>
+                    <a:noFill/>
+                    <a:ln>
+                      <a:noFill/>
+                    </a:ln>
+                  </pic:spPr>
+                </pic:pic>
+              </a:graphicData>
+            </a:graphic>
+          </wp:inline>
+        </w:drawing>
+      </w:r>
+    </w:p>
+    <w:p>
+      <w:pPr>
+        <w:pStyle w:val="Caption"/>
+      </w:pPr>
+      <w:r>
+        <w:t xml:space="preserve">Hình </w:t>
+      </w:r>
+      <w:r>
+        <w:fldChar w:fldCharType="begin"/>
+      </w:r>
+      <w:r>
+        <w:instrText xml:space="preserve"> STYLEREF 1 \s </w:instrText>
+      </w:r>
+      <w:r>
+        <w:fldChar w:fldCharType="separate"/>
+      </w:r>
+      <w:r>
+        <w:rPr>
+          <w:noProof/>
+        </w:rPr>
+        <w:t>4</w:t>
+      </w:r>
+      <w:r>
+        <w:fldChar w:fldCharType="end"/>
+      </w:r>
+      <w:r>
+        <w:t>.</w:t>
+      </w:r>
+      <w:r>
+        <w:fldChar w:fldCharType="begin"/>
+      </w:r>
+      <w:r>
+        <w:instrText xml:space="preserve"> SEQ Hình \* ARABIC \s 1 </w:instrText>
+      </w:r>
+      <w:r>
+        <w:fldChar w:fldCharType="separate"/>
+      </w:r>
+      <w:r>
+        <w:rPr>
+          <w:noProof/>
+        </w:rPr>
+        <w:t>4</w:t>
+      </w:r>
+      <w:r>
+        <w:fldChar w:fldCharType="end"/>
+      </w:r>
+      <w:r>
+        <w:t xml:space="preserve"> A* trong tìm đường từ một điểm tại Manhattan tới một điểm tại Brooklyn – New York</w:t>
+      </w:r>
+    </w:p>
     <w:p>
       <w:pPr>
         <w:pStyle w:val="DoanVB"/>
         <w:ind w:firstLine="0"/>
       </w:pPr>
     </w:p>
+    <w:p>
+      <w:pPr>
+        <w:pStyle w:val="DoanVB"/>
+      </w:pPr>
+    </w:p>
+    <w:p>
+      <w:pPr>
+        <w:pStyle w:val="DoanVB"/>
+      </w:pPr>
+    </w:p>
+    <w:p>
+      <w:pPr>
+        <w:pStyle w:val="DoanVB"/>
+      </w:pPr>
+    </w:p>
+    <w:p>
+      <w:pPr>
+        <w:pStyle w:val="DoanVB"/>
+        <w:ind w:firstLine="0"/>
+      </w:pPr>
+    </w:p>
+    <w:p>
+      <w:pPr>
+        <w:pStyle w:val="DoanVB"/>
+      </w:pPr>
+    </w:p>
+    <w:p>
+      <w:pPr>
+        <w:pStyle w:val="DoanVB"/>
+      </w:pPr>
+    </w:p>
+    <w:p/>
+    <w:p>
+      <w:pPr>
+        <w:pStyle w:val="DoanVB"/>
+      </w:pPr>
+    </w:p>
+    <w:p/>
+    <w:p>
+      <w:pPr>
+        <w:pStyle w:val="Heading2"/>
+      </w:pPr>
+      <w:r>
+        <w:lastRenderedPageBreak/>
+        <w:t>M</w:t>
+      </w:r>
+      <w:r>
+        <w:t xml:space="preserve">ô hình </w:t>
+      </w:r>
+      <w:r>
+        <w:t>học máy</w:t>
+      </w:r>
+    </w:p>
+    <w:p/>
+    <w:p/>
+    <w:p/>
+    <w:p/>
+    <w:p>
+      <w:pPr>
+        <w:pStyle w:val="DoanVB"/>
+      </w:pPr>
+    </w:p>
+    <w:p/>
+    <w:p>
+      <w:pPr>
+        <w:pStyle w:val="DoanVB"/>
+        <w:ind w:firstLine="0"/>
+      </w:pPr>
+    </w:p>
     <w:sectPr>
-      <w:footerReference w:type="default" r:id="rId17"/>
+      <w:footerReference w:type="default" r:id="rId20"/>
       <w:pgSz w:w="11907" w:h="16840" w:code="9"/>
       <w:pgMar w:top="1134" w:right="851" w:bottom="1134" w:left="1701" w:header="567" w:footer="567" w:gutter="0"/>
       <w:pgNumType w:start="1"/>

</xml_diff>